<commit_message>
Update rapport sur triangulation
</commit_message>
<xml_diff>
--- a/3D/Rapport_vision.docx
+++ b/3D/Rapport_vision.docx
@@ -561,7 +561,7 @@
         </w:rPr>
         <w:fldChar w:fldCharType="separate"/>
       </w:r>
-      <w:hyperlink w:anchor="_Toc93911109" w:history="1">
+      <w:hyperlink w:anchor="_Toc93996593" w:history="1">
         <w:r>
           <w:rPr>
             <w:rStyle w:val="Lienhypertexte"/>
@@ -608,7 +608,7 @@
             <w:noProof/>
             <w:webHidden/>
           </w:rPr>
-          <w:instrText xml:space="preserve"> PAGEREF _Toc93911109 \h </w:instrText>
+          <w:instrText xml:space="preserve"> PAGEREF _Toc93996593 \h </w:instrText>
         </w:r>
         <w:r>
           <w:rPr>
@@ -655,7 +655,7 @@
           <w:lang w:val="en-GB" w:eastAsia="en-GB"/>
         </w:rPr>
       </w:pPr>
-      <w:hyperlink w:anchor="_Toc93911110" w:history="1">
+      <w:hyperlink w:anchor="_Toc93996594" w:history="1">
         <w:r>
           <w:rPr>
             <w:rStyle w:val="Lienhypertexte"/>
@@ -700,7 +700,7 @@
             <w:noProof/>
             <w:webHidden/>
           </w:rPr>
-          <w:instrText xml:space="preserve"> PAGEREF _Toc93911110 \h </w:instrText>
+          <w:instrText xml:space="preserve"> PAGEREF _Toc93996594 \h </w:instrText>
         </w:r>
         <w:r>
           <w:rPr>
@@ -747,7 +747,7 @@
           <w:lang w:val="en-GB" w:eastAsia="en-GB"/>
         </w:rPr>
       </w:pPr>
-      <w:hyperlink w:anchor="_Toc93911111" w:history="1">
+      <w:hyperlink w:anchor="_Toc93996595" w:history="1">
         <w:r>
           <w:rPr>
             <w:rStyle w:val="Lienhypertexte"/>
@@ -792,7 +792,7 @@
             <w:noProof/>
             <w:webHidden/>
           </w:rPr>
-          <w:instrText xml:space="preserve"> PAGEREF _Toc93911111 \h </w:instrText>
+          <w:instrText xml:space="preserve"> PAGEREF _Toc93996595 \h </w:instrText>
         </w:r>
         <w:r>
           <w:rPr>
@@ -841,7 +841,7 @@
           <w:lang w:val="en-GB" w:eastAsia="en-GB"/>
         </w:rPr>
       </w:pPr>
-      <w:hyperlink w:anchor="_Toc93911112" w:history="1">
+      <w:hyperlink w:anchor="_Toc93996596" w:history="1">
         <w:r>
           <w:rPr>
             <w:rStyle w:val="Lienhypertexte"/>
@@ -888,7 +888,7 @@
             <w:noProof/>
             <w:webHidden/>
           </w:rPr>
-          <w:instrText xml:space="preserve"> PAGEREF _Toc93911112 \h </w:instrText>
+          <w:instrText xml:space="preserve"> PAGEREF _Toc93996596 \h </w:instrText>
         </w:r>
         <w:r>
           <w:rPr>
@@ -935,7 +935,7 @@
           <w:lang w:val="en-GB" w:eastAsia="en-GB"/>
         </w:rPr>
       </w:pPr>
-      <w:hyperlink w:anchor="_Toc93911113" w:history="1">
+      <w:hyperlink w:anchor="_Toc93996597" w:history="1">
         <w:r>
           <w:rPr>
             <w:rStyle w:val="Lienhypertexte"/>
@@ -980,7 +980,7 @@
             <w:noProof/>
             <w:webHidden/>
           </w:rPr>
-          <w:instrText xml:space="preserve"> PAGEREF _Toc93911113 \h </w:instrText>
+          <w:instrText xml:space="preserve"> PAGEREF _Toc93996597 \h </w:instrText>
         </w:r>
         <w:r>
           <w:rPr>
@@ -1027,7 +1027,7 @@
           <w:lang w:val="en-GB" w:eastAsia="en-GB"/>
         </w:rPr>
       </w:pPr>
-      <w:hyperlink w:anchor="_Toc93911114" w:history="1">
+      <w:hyperlink w:anchor="_Toc93996598" w:history="1">
         <w:r>
           <w:rPr>
             <w:rStyle w:val="Lienhypertexte"/>
@@ -1072,7 +1072,7 @@
             <w:noProof/>
             <w:webHidden/>
           </w:rPr>
-          <w:instrText xml:space="preserve"> PAGEREF _Toc93911114 \h </w:instrText>
+          <w:instrText xml:space="preserve"> PAGEREF _Toc93996598 \h </w:instrText>
         </w:r>
         <w:r>
           <w:rPr>
@@ -1121,7 +1121,7 @@
           <w:lang w:val="en-GB" w:eastAsia="en-GB"/>
         </w:rPr>
       </w:pPr>
-      <w:hyperlink w:anchor="_Toc93911115" w:history="1">
+      <w:hyperlink w:anchor="_Toc93996599" w:history="1">
         <w:r>
           <w:rPr>
             <w:rStyle w:val="Lienhypertexte"/>
@@ -1168,7 +1168,7 @@
             <w:noProof/>
             <w:webHidden/>
           </w:rPr>
-          <w:instrText xml:space="preserve"> PAGEREF _Toc93911115 \h </w:instrText>
+          <w:instrText xml:space="preserve"> PAGEREF _Toc93996599 \h </w:instrText>
         </w:r>
         <w:r>
           <w:rPr>
@@ -1215,7 +1215,7 @@
           <w:lang w:val="en-GB" w:eastAsia="en-GB"/>
         </w:rPr>
       </w:pPr>
-      <w:hyperlink w:anchor="_Toc93911116" w:history="1">
+      <w:hyperlink w:anchor="_Toc93996600" w:history="1">
         <w:r>
           <w:rPr>
             <w:rStyle w:val="Lienhypertexte"/>
@@ -1260,7 +1260,7 @@
             <w:noProof/>
             <w:webHidden/>
           </w:rPr>
-          <w:instrText xml:space="preserve"> PAGEREF _Toc93911116 \h </w:instrText>
+          <w:instrText xml:space="preserve"> PAGEREF _Toc93996600 \h </w:instrText>
         </w:r>
         <w:r>
           <w:rPr>
@@ -1307,7 +1307,7 @@
           <w:lang w:val="en-GB" w:eastAsia="en-GB"/>
         </w:rPr>
       </w:pPr>
-      <w:hyperlink w:anchor="_Toc93911117" w:history="1">
+      <w:hyperlink w:anchor="_Toc93996601" w:history="1">
         <w:r>
           <w:rPr>
             <w:rStyle w:val="Lienhypertexte"/>
@@ -1352,7 +1352,7 @@
             <w:noProof/>
             <w:webHidden/>
           </w:rPr>
-          <w:instrText xml:space="preserve"> PAGEREF _Toc93911117 \h </w:instrText>
+          <w:instrText xml:space="preserve"> PAGEREF _Toc93996601 \h </w:instrText>
         </w:r>
         <w:r>
           <w:rPr>
@@ -1372,7 +1372,7 @@
             <w:noProof/>
             <w:webHidden/>
           </w:rPr>
-          <w:t>6</w:t>
+          <w:t>8</w:t>
         </w:r>
         <w:r>
           <w:rPr>
@@ -1399,7 +1399,7 @@
           <w:lang w:val="en-GB" w:eastAsia="en-GB"/>
         </w:rPr>
       </w:pPr>
-      <w:hyperlink w:anchor="_Toc93911118" w:history="1">
+      <w:hyperlink w:anchor="_Toc93996602" w:history="1">
         <w:r>
           <w:rPr>
             <w:rStyle w:val="Lienhypertexte"/>
@@ -1444,7 +1444,7 @@
             <w:noProof/>
             <w:webHidden/>
           </w:rPr>
-          <w:instrText xml:space="preserve"> PAGEREF _Toc93911118 \h </w:instrText>
+          <w:instrText xml:space="preserve"> PAGEREF _Toc93996602 \h </w:instrText>
         </w:r>
         <w:r>
           <w:rPr>
@@ -1464,7 +1464,7 @@
             <w:noProof/>
             <w:webHidden/>
           </w:rPr>
-          <w:t>9</w:t>
+          <w:t>11</w:t>
         </w:r>
         <w:r>
           <w:rPr>
@@ -1532,7 +1532,7 @@
         </w:numPr>
       </w:pPr>
       <w:bookmarkStart w:id="0" w:name="_Toc93908208"/>
-      <w:bookmarkStart w:id="1" w:name="_Toc93911109"/>
+      <w:bookmarkStart w:id="1" w:name="_Toc93996593"/>
       <w:r>
         <w:lastRenderedPageBreak/>
         <w:t>Détection de Véhicule</w:t>
@@ -1549,7 +1549,7 @@
         </w:numPr>
       </w:pPr>
       <w:bookmarkStart w:id="2" w:name="_Toc93908209"/>
-      <w:bookmarkStart w:id="3" w:name="_Toc93911110"/>
+      <w:bookmarkStart w:id="3" w:name="_Toc93996594"/>
       <w:r>
         <w:t>Etude bibliographique</w:t>
       </w:r>
@@ -1568,7 +1568,7 @@
         </w:numPr>
       </w:pPr>
       <w:bookmarkStart w:id="4" w:name="_Toc93908210"/>
-      <w:bookmarkStart w:id="5" w:name="_Toc93911111"/>
+      <w:bookmarkStart w:id="5" w:name="_Toc93996595"/>
       <w:r>
         <w:t>Viola et Jones</w:t>
       </w:r>
@@ -1585,7 +1585,7 @@
         </w:numPr>
       </w:pPr>
       <w:bookmarkStart w:id="6" w:name="_Toc93908211"/>
-      <w:bookmarkStart w:id="7" w:name="_Toc93911112"/>
+      <w:bookmarkStart w:id="7" w:name="_Toc93996596"/>
       <w:r>
         <w:t>Suivi de Véhicule</w:t>
       </w:r>
@@ -1604,7 +1604,7 @@
         </w:numPr>
       </w:pPr>
       <w:bookmarkStart w:id="8" w:name="_Toc93908212"/>
-      <w:bookmarkStart w:id="9" w:name="_Toc93911113"/>
+      <w:bookmarkStart w:id="9" w:name="_Toc93996597"/>
       <w:r>
         <w:t>Etude bibliographique</w:t>
       </w:r>
@@ -1626,7 +1626,7 @@
         <w:t> </w:t>
       </w:r>
       <w:bookmarkStart w:id="10" w:name="_Toc93908213"/>
-      <w:bookmarkStart w:id="11" w:name="_Toc93911114"/>
+      <w:bookmarkStart w:id="11" w:name="_Toc93996598"/>
       <w:r>
         <w:t>?</w:t>
       </w:r>
@@ -1645,7 +1645,7 @@
         </w:numPr>
       </w:pPr>
       <w:bookmarkStart w:id="12" w:name="_Toc93908214"/>
-      <w:bookmarkStart w:id="13" w:name="_Toc93911115"/>
+      <w:bookmarkStart w:id="13" w:name="_Toc93996599"/>
       <w:r>
         <w:t xml:space="preserve">Mise en correspondance et </w:t>
       </w:r>
@@ -1688,7 +1688,7 @@
         </w:numPr>
       </w:pPr>
       <w:bookmarkStart w:id="14" w:name="_Toc93908215"/>
-      <w:bookmarkStart w:id="15" w:name="_Toc93911116"/>
+      <w:bookmarkStart w:id="15" w:name="_Toc93996600"/>
       <w:r>
         <w:t>Mise en correspondance</w:t>
       </w:r>
@@ -2074,24 +2074,140 @@
     </w:p>
     <w:p>
       <w:pPr>
-        <w:rPr>
-          <w:sz w:val="24"/>
-          <w:szCs w:val="24"/>
-        </w:rPr>
-      </w:pPr>
-      <w:r>
-        <w:rPr>
-          <w:sz w:val="24"/>
-          <w:szCs w:val="24"/>
-        </w:rPr>
-        <w:t xml:space="preserve">2 solutions : Avec et sans Droite épipolaire </w:t>
-      </w:r>
-    </w:p>
-    <w:p>
-      <w:r>
-        <w:br w:type="page"/>
-      </w:r>
-    </w:p>
+        <w:jc w:val="both"/>
+        <w:rPr>
+          <w:sz w:val="24"/>
+          <w:szCs w:val="24"/>
+        </w:rPr>
+      </w:pPr>
+      <w:r>
+        <w:rPr>
+          <w:sz w:val="24"/>
+          <w:szCs w:val="24"/>
+        </w:rPr>
+        <w:t>Pour la mise en correspondance des points, il est possible d’utiliser la droite épipolaire qui permet de déterminer le point correspondant dans la deuxième image. Or dans ce cas nous avons à notre disposition des images déjà rectifiées. Il n’est donc pas nécessaire de calculer la droite épipolaire. Il suffit de faire une corrélation 2D selon la même ligne</w:t>
+      </w:r>
+      <w:r>
+        <w:rPr>
+          <w:sz w:val="24"/>
+          <w:szCs w:val="24"/>
+        </w:rPr>
+        <w:t xml:space="preserve">. Dans le cas ci-dessous, on souhaite faire la correspondance d’un point entre 2 images. Ce point appartient à la même ligne. Ainsi on peut tracer une droite qui coupe horizontalement l’image. Ensuite, on va parcourir cette droite en faisant une corrélation 2D avec l’image de référence. On pourra choisir la taille du masque qui correspond à la matrice blanche sur le dessin. En parcourant la droite avec la matrice blanche, on va garder en mémoire le maximum du résultat de la corrélation. Lorsque ce nombre est maximal soit 1, cela veut dire que les deux images sont identiques. Ainsi, en jouant sur le seuil </w:t>
+      </w:r>
+      <w:r>
+        <w:rPr>
+          <w:sz w:val="24"/>
+          <w:szCs w:val="24"/>
+        </w:rPr>
+        <w:t xml:space="preserve">de corrélation </w:t>
+      </w:r>
+      <w:r>
+        <w:rPr>
+          <w:sz w:val="24"/>
+          <w:szCs w:val="24"/>
+        </w:rPr>
+        <w:t>et le masque</w:t>
+      </w:r>
+      <w:r>
+        <w:rPr>
+          <w:sz w:val="24"/>
+          <w:szCs w:val="24"/>
+        </w:rPr>
+        <w:t xml:space="preserve">, on trouve le point </w:t>
+      </w:r>
+      <w:r>
+        <w:rPr>
+          <w:sz w:val="24"/>
+          <w:szCs w:val="24"/>
+        </w:rPr>
+        <w:lastRenderedPageBreak/>
+        <w:t>correspondant à l’endroit ou la corrélation est maximale. On pourra donc savoir sa position exacte. Le pixel sera sur la même ligne. La colonne sera située au maximum de la corrélation.</w:t>
+      </w:r>
+    </w:p>
+    <w:p>
+      <w:pPr>
+        <w:jc w:val="center"/>
+        <w:rPr>
+          <w:sz w:val="24"/>
+          <w:szCs w:val="24"/>
+        </w:rPr>
+      </w:pPr>
+      <w:r>
+        <w:rPr>
+          <w:sz w:val="24"/>
+          <w:szCs w:val="24"/>
+        </w:rPr>
+        <w:drawing>
+          <wp:inline distT="0" distB="0" distL="0" distR="0" wp14:anchorId="2DC3B8D0" wp14:editId="167E4675">
+            <wp:extent cx="4201788" cy="1275080"/>
+            <wp:effectExtent l="0" t="0" r="8890" b="1270"/>
+            <wp:docPr id="17" name="Image 17" descr="Une image contenant texte, route, bâtiment, extérieur&#10;&#10;Description générée automatiquement"/>
+            <wp:cNvGraphicFramePr>
+              <a:graphicFrameLocks xmlns:a="http://schemas.openxmlformats.org/drawingml/2006/main" noChangeAspect="1"/>
+            </wp:cNvGraphicFramePr>
+            <a:graphic xmlns:a="http://schemas.openxmlformats.org/drawingml/2006/main">
+              <a:graphicData uri="http://schemas.openxmlformats.org/drawingml/2006/picture">
+                <pic:pic xmlns:pic="http://schemas.openxmlformats.org/drawingml/2006/picture">
+                  <pic:nvPicPr>
+                    <pic:cNvPr id="17" name="Image 17" descr="Une image contenant texte, route, bâtiment, extérieur&#10;&#10;Description générée automatiquement"/>
+                    <pic:cNvPicPr/>
+                  </pic:nvPicPr>
+                  <pic:blipFill>
+                    <a:blip r:embed="rId13"/>
+                    <a:stretch>
+                      <a:fillRect/>
+                    </a:stretch>
+                  </pic:blipFill>
+                  <pic:spPr>
+                    <a:xfrm>
+                      <a:off x="0" y="0"/>
+                      <a:ext cx="4211952" cy="1278164"/>
+                    </a:xfrm>
+                    <a:prstGeom prst="rect">
+                      <a:avLst/>
+                    </a:prstGeom>
+                  </pic:spPr>
+                </pic:pic>
+              </a:graphicData>
+            </a:graphic>
+          </wp:inline>
+        </w:drawing>
+      </w:r>
+    </w:p>
+    <w:p>
+      <w:pPr>
+        <w:jc w:val="both"/>
+        <w:rPr>
+          <w:sz w:val="24"/>
+          <w:szCs w:val="24"/>
+        </w:rPr>
+      </w:pPr>
+      <w:r>
+        <w:rPr>
+          <w:sz w:val="24"/>
+          <w:szCs w:val="24"/>
+        </w:rPr>
+        <w:t xml:space="preserve">Maintenant que l’on a mis en correspondant les points sur les deux images, il nous reste à calculer la réelle position de la voiture. Dans notre cas nous avons les positions en pixels. On cherche la position du point  </w:t>
+      </w:r>
+      <m:oMath>
+        <m:r>
+          <w:rPr>
+            <w:rFonts w:ascii="Cambria Math" w:hAnsi="Cambria Math"/>
+            <w:sz w:val="24"/>
+            <w:szCs w:val="24"/>
+          </w:rPr>
+          <m:t>P=(X,Y,Z)</m:t>
+        </m:r>
+      </m:oMath>
+      <w:r>
+        <w:rPr>
+          <w:sz w:val="24"/>
+          <w:szCs w:val="24"/>
+        </w:rPr>
+        <w:t>.</w:t>
+      </w:r>
+    </w:p>
+    <w:p/>
     <w:p>
       <w:pPr>
         <w:pStyle w:val="Titre2"/>
@@ -2101,11 +2217,10 @@
         </w:numPr>
       </w:pPr>
       <w:r>
-        <w:lastRenderedPageBreak/>
         <w:t xml:space="preserve"> </w:t>
       </w:r>
       <w:bookmarkStart w:id="16" w:name="_Toc93908216"/>
-      <w:bookmarkStart w:id="17" w:name="_Toc93911117"/>
+      <w:bookmarkStart w:id="17" w:name="_Toc93996601"/>
       <w:r>
         <w:t>T</w:t>
       </w:r>
@@ -2371,7 +2486,7 @@
                     <pic:cNvPicPr/>
                   </pic:nvPicPr>
                   <pic:blipFill>
-                    <a:blip r:embed="rId13" cstate="print">
+                    <a:blip r:embed="rId14" cstate="print">
                       <a:extLst>
                         <a:ext uri="{28A0092B-C50C-407E-A947-70E740481C1C}">
                           <a14:useLocalDpi xmlns:a14="http://schemas.microsoft.com/office/drawing/2010/main" val="0"/>
@@ -2880,6 +2995,7 @@
           <w:sz w:val="24"/>
           <w:szCs w:val="24"/>
         </w:rPr>
+        <w:lastRenderedPageBreak/>
         <w:t>A</w:t>
       </w:r>
       <w:r>
@@ -3739,7 +3855,6 @@
           <w:sz w:val="24"/>
           <w:szCs w:val="24"/>
         </w:rPr>
-        <w:lastRenderedPageBreak/>
         <w:drawing>
           <wp:anchor distT="0" distB="0" distL="114300" distR="114300" simplePos="0" relativeHeight="251671552" behindDoc="1" locked="0" layoutInCell="1" allowOverlap="1" wp14:anchorId="5E055D13" wp14:editId="0DE592D8">
             <wp:simplePos x="0" y="0"/>
@@ -3772,7 +3887,7 @@
                     <pic:cNvPicPr/>
                   </pic:nvPicPr>
                   <pic:blipFill rotWithShape="1">
-                    <a:blip r:embed="rId14">
+                    <a:blip r:embed="rId15">
                       <a:extLst>
                         <a:ext uri="{28A0092B-C50C-407E-A947-70E740481C1C}">
                           <a14:useLocalDpi xmlns:a14="http://schemas.microsoft.com/office/drawing/2010/main" val="0"/>
@@ -4944,19 +5059,7 @@
                             <w:rPr>
                               <w:rFonts w:ascii="Cambria Math" w:eastAsiaTheme="minorEastAsia" w:hAnsi="Cambria Math"/>
                             </w:rPr>
-                            <m:t xml:space="preserve"> </m:t>
-                          </m:r>
-                          <m:r>
-                            <w:rPr>
-                              <w:rFonts w:ascii="Cambria Math" w:eastAsiaTheme="minorEastAsia" w:hAnsi="Cambria Math"/>
-                            </w:rPr>
-                            <m:t>±</m:t>
-                          </m:r>
-                          <m:r>
-                            <w:rPr>
-                              <w:rFonts w:ascii="Cambria Math" w:eastAsiaTheme="minorEastAsia" w:hAnsi="Cambria Math"/>
-                            </w:rPr>
-                            <m:t xml:space="preserve"> </m:t>
+                            <m:t xml:space="preserve"> ± </m:t>
                           </m:r>
                           <m:r>
                             <m:rPr>
@@ -5018,6 +5121,7 @@
           <w:sz w:val="24"/>
           <w:szCs w:val="24"/>
         </w:rPr>
+        <w:lastRenderedPageBreak/>
         <w:t xml:space="preserve">On fait de même avec l’angle </w:t>
       </w:r>
       <m:oMath>
@@ -5168,7 +5272,7 @@
                     <pic:cNvPicPr/>
                   </pic:nvPicPr>
                   <pic:blipFill>
-                    <a:blip r:embed="rId15" cstate="print">
+                    <a:blip r:embed="rId16" cstate="print">
                       <a:extLst>
                         <a:ext uri="{28A0092B-C50C-407E-A947-70E740481C1C}">
                           <a14:useLocalDpi xmlns:a14="http://schemas.microsoft.com/office/drawing/2010/main" val="0"/>
@@ -5229,7 +5333,7 @@
         <w:t xml:space="preserve"> </w:t>
       </w:r>
       <w:bookmarkStart w:id="18" w:name="_Toc93908217"/>
-      <w:bookmarkStart w:id="19" w:name="_Toc93911118"/>
+      <w:bookmarkStart w:id="19" w:name="_Toc93996602"/>
       <w:r>
         <w:t xml:space="preserve">Affichage dans </w:t>
       </w:r>
@@ -5339,7 +5443,7 @@
                     <pic:cNvPicPr/>
                   </pic:nvPicPr>
                   <pic:blipFill>
-                    <a:blip r:embed="rId16"/>
+                    <a:blip r:embed="rId17"/>
                     <a:stretch>
                       <a:fillRect/>
                     </a:stretch>
@@ -5381,7 +5485,7 @@
                     <pic:cNvPicPr/>
                   </pic:nvPicPr>
                   <pic:blipFill>
-                    <a:blip r:embed="rId17"/>
+                    <a:blip r:embed="rId18"/>
                     <a:stretch>
                       <a:fillRect/>
                     </a:stretch>
@@ -5420,7 +5524,7 @@
     <w:p/>
     <w:p/>
     <w:sectPr>
-      <w:footerReference w:type="default" r:id="rId18"/>
+      <w:footerReference w:type="default" r:id="rId19"/>
       <w:pgSz w:w="11906" w:h="16838"/>
       <w:pgMar w:top="1417" w:right="1417" w:bottom="1417" w:left="1417" w:header="708" w:footer="708" w:gutter="0"/>
       <w:cols w:space="708"/>

</xml_diff>

<commit_message>
Update Rapport et changement de nom
Changement de nom de Fonction
Continuation du rapport
</commit_message>
<xml_diff>
--- a/3D/Rapport_vision.docx
+++ b/3D/Rapport_vision.docx
@@ -434,83 +434,71 @@
         <w:ind w:firstLine="708"/>
         <w:jc w:val="both"/>
         <w:rPr>
-          <w:sz w:val="24"/>
-          <w:szCs w:val="24"/>
-        </w:rPr>
-      </w:pPr>
-      <w:r>
-        <w:rPr>
-          <w:sz w:val="24"/>
+          <w:szCs w:val="24"/>
+        </w:rPr>
+      </w:pPr>
+      <w:r>
+        <w:rPr>
           <w:szCs w:val="24"/>
         </w:rPr>
         <w:t>Notre objectif</w:t>
       </w:r>
       <w:r>
         <w:rPr>
-          <w:sz w:val="24"/>
           <w:szCs w:val="24"/>
         </w:rPr>
         <w:t xml:space="preserve"> est de réaliser un programme capable de détecter et de suivre des véhicules dans des séquences vidéo issues d’une tête stéréoscopiques embarquée et de localiser ces véhicules en 3D par rapport à la voiture qui embarque la tête stéréo.</w:t>
       </w:r>
       <w:r>
         <w:rPr>
-          <w:sz w:val="24"/>
           <w:szCs w:val="24"/>
         </w:rPr>
         <w:t xml:space="preserve"> L’application de cette détection peut se faire pour les véhicules autonomes. </w:t>
       </w:r>
       <w:r>
         <w:rPr>
-          <w:sz w:val="24"/>
           <w:szCs w:val="24"/>
         </w:rPr>
         <w:t>En effet, le véhicule doit connaitre son environnement et réagir en fonction de celui-ci</w:t>
       </w:r>
       <w:r>
         <w:rPr>
-          <w:sz w:val="24"/>
           <w:szCs w:val="24"/>
         </w:rPr>
         <w:t xml:space="preserve"> pour éviter toutes collisions</w:t>
       </w:r>
       <w:r>
         <w:rPr>
-          <w:sz w:val="24"/>
           <w:szCs w:val="24"/>
         </w:rPr>
         <w:t>. La détection des autres véhicules</w:t>
       </w:r>
       <w:r>
         <w:rPr>
-          <w:sz w:val="24"/>
           <w:szCs w:val="24"/>
         </w:rPr>
         <w:t xml:space="preserve"> mais aussi des piétons</w:t>
       </w:r>
       <w:r>
         <w:rPr>
-          <w:sz w:val="24"/>
           <w:szCs w:val="24"/>
         </w:rPr>
         <w:t xml:space="preserve"> est donc nécessaire. </w:t>
       </w:r>
       <w:r>
         <w:rPr>
-          <w:sz w:val="24"/>
           <w:szCs w:val="24"/>
         </w:rPr>
         <w:t xml:space="preserve">On se focalisera sur la détection des véhicules. </w:t>
       </w:r>
       <w:r>
         <w:rPr>
-          <w:sz w:val="24"/>
           <w:szCs w:val="24"/>
         </w:rPr>
         <w:t>Notre programme sera réalisé en Python.</w:t>
       </w:r>
       <w:r>
         <w:rPr>
-          <w:sz w:val="24"/>
           <w:szCs w:val="24"/>
         </w:rPr>
         <w:t xml:space="preserve"> On utilisera notamment la bibliothèque </w:t>
@@ -518,7 +506,6 @@
       <w:proofErr w:type="spellStart"/>
       <w:r>
         <w:rPr>
-          <w:sz w:val="24"/>
           <w:szCs w:val="24"/>
         </w:rPr>
         <w:t>OpenCv</w:t>
@@ -526,101 +513,118 @@
       <w:proofErr w:type="spellEnd"/>
       <w:r>
         <w:rPr>
-          <w:sz w:val="24"/>
           <w:szCs w:val="24"/>
         </w:rPr>
         <w:t xml:space="preserve">. Cette bibliothèque est </w:t>
       </w:r>
       <w:r>
         <w:rPr>
-          <w:sz w:val="24"/>
           <w:szCs w:val="24"/>
         </w:rPr>
         <w:t>spécialisée</w:t>
       </w:r>
       <w:r>
         <w:rPr>
-          <w:sz w:val="24"/>
           <w:szCs w:val="24"/>
         </w:rPr>
         <w:t xml:space="preserve"> dans le traitement d’image en temps réels. </w:t>
       </w:r>
       <w:r>
         <w:rPr>
-          <w:sz w:val="24"/>
           <w:szCs w:val="24"/>
         </w:rPr>
         <w:t>Nos programmes</w:t>
       </w:r>
       <w:r>
         <w:rPr>
-          <w:sz w:val="24"/>
           <w:szCs w:val="24"/>
         </w:rPr>
         <w:t xml:space="preserve"> seront </w:t>
       </w:r>
       <w:r>
         <w:rPr>
-          <w:sz w:val="24"/>
           <w:szCs w:val="24"/>
         </w:rPr>
         <w:t>testés</w:t>
       </w:r>
       <w:r>
         <w:rPr>
-          <w:sz w:val="24"/>
           <w:szCs w:val="24"/>
         </w:rPr>
         <w:t xml:space="preserve"> sur une séquence de la </w:t>
       </w:r>
       <w:r>
         <w:rPr>
-          <w:sz w:val="24"/>
           <w:szCs w:val="24"/>
         </w:rPr>
         <w:t>base</w:t>
       </w:r>
       <w:r>
         <w:rPr>
-          <w:sz w:val="24"/>
           <w:szCs w:val="24"/>
         </w:rPr>
         <w:t xml:space="preserve"> de données KITTI</w:t>
       </w:r>
       <w:r>
         <w:rPr>
-          <w:sz w:val="24"/>
           <w:szCs w:val="24"/>
         </w:rPr>
         <w:t xml:space="preserve">. </w:t>
       </w:r>
       <w:r>
         <w:rPr>
-          <w:sz w:val="24"/>
           <w:szCs w:val="24"/>
         </w:rPr>
         <w:t xml:space="preserve">Cette base de données fournit des séquences vidéo multi-vues dans différents contextes (ville, </w:t>
       </w:r>
       <w:r>
         <w:rPr>
-          <w:sz w:val="24"/>
           <w:szCs w:val="24"/>
         </w:rPr>
         <w:t>autoroute,</w:t>
       </w:r>
       <w:r>
         <w:rPr>
-          <w:sz w:val="24"/>
           <w:szCs w:val="24"/>
         </w:rPr>
         <w:t>) avec les paramètres de calibrage intrinsèque et extrinsèque des caméras.</w:t>
       </w:r>
       <w:r>
         <w:rPr>
-          <w:sz w:val="24"/>
           <w:szCs w:val="24"/>
         </w:rPr>
         <w:t xml:space="preserve"> </w:t>
+      </w:r>
+    </w:p>
+    <w:p>
+      <w:pPr>
+        <w:jc w:val="both"/>
+        <w:rPr>
+          <w:szCs w:val="24"/>
+        </w:rPr>
+      </w:pPr>
+    </w:p>
+    <w:p>
+      <w:pPr>
+        <w:jc w:val="both"/>
+        <w:rPr>
+          <w:szCs w:val="24"/>
+        </w:rPr>
+      </w:pPr>
+      <w:r>
+        <w:rPr>
+          <w:b/>
+          <w:bCs/>
+          <w:szCs w:val="24"/>
+          <w:u w:val="single"/>
+        </w:rPr>
+        <w:t>Mot clefs :</w:t>
+      </w:r>
+      <w:r>
+        <w:rPr>
+          <w:szCs w:val="24"/>
+        </w:rPr>
+        <w:t xml:space="preserve"> Traitement d’image, Détection de véhicule, Suivi de véhicule, Triangulation</w:t>
       </w:r>
     </w:p>
     <w:p>
@@ -628,20 +632,17 @@
         <w:ind w:firstLine="708"/>
         <w:jc w:val="both"/>
         <w:rPr>
-          <w:sz w:val="24"/>
-          <w:szCs w:val="24"/>
-        </w:rPr>
-      </w:pPr>
-      <w:r>
-        <w:rPr>
-          <w:sz w:val="24"/>
+          <w:szCs w:val="24"/>
+        </w:rPr>
+      </w:pPr>
+      <w:r>
+        <w:rPr>
           <w:szCs w:val="24"/>
         </w:rPr>
         <w:t xml:space="preserve"> </w:t>
       </w:r>
       <w:r>
         <w:rPr>
-          <w:sz w:val="24"/>
           <w:szCs w:val="24"/>
         </w:rPr>
         <w:t xml:space="preserve"> </w:t>
@@ -725,7 +726,7 @@
         </w:rPr>
         <w:fldChar w:fldCharType="separate"/>
       </w:r>
-      <w:hyperlink w:anchor="_Toc94168039" w:history="1">
+      <w:hyperlink w:anchor="_Toc94169991" w:history="1">
         <w:r>
           <w:rPr>
             <w:rStyle w:val="Lienhypertexte"/>
@@ -772,7 +773,7 @@
             <w:noProof/>
             <w:webHidden/>
           </w:rPr>
-          <w:instrText xml:space="preserve"> PAGEREF _Toc94168039 \h </w:instrText>
+          <w:instrText xml:space="preserve"> PAGEREF _Toc94169991 \h </w:instrText>
         </w:r>
         <w:r>
           <w:rPr>
@@ -819,7 +820,7 @@
           <w:lang w:val="en-GB" w:eastAsia="en-GB"/>
         </w:rPr>
       </w:pPr>
-      <w:hyperlink w:anchor="_Toc94168040" w:history="1">
+      <w:hyperlink w:anchor="_Toc94169992" w:history="1">
         <w:r>
           <w:rPr>
             <w:rStyle w:val="Lienhypertexte"/>
@@ -864,7 +865,7 @@
             <w:noProof/>
             <w:webHidden/>
           </w:rPr>
-          <w:instrText xml:space="preserve"> PAGEREF _Toc94168040 \h </w:instrText>
+          <w:instrText xml:space="preserve"> PAGEREF _Toc94169992 \h </w:instrText>
         </w:r>
         <w:r>
           <w:rPr>
@@ -911,7 +912,7 @@
           <w:lang w:val="en-GB" w:eastAsia="en-GB"/>
         </w:rPr>
       </w:pPr>
-      <w:hyperlink w:anchor="_Toc94168041" w:history="1">
+      <w:hyperlink w:anchor="_Toc94169993" w:history="1">
         <w:r>
           <w:rPr>
             <w:rStyle w:val="Lienhypertexte"/>
@@ -956,7 +957,7 @@
             <w:noProof/>
             <w:webHidden/>
           </w:rPr>
-          <w:instrText xml:space="preserve"> PAGEREF _Toc94168041 \h </w:instrText>
+          <w:instrText xml:space="preserve"> PAGEREF _Toc94169993 \h </w:instrText>
         </w:r>
         <w:r>
           <w:rPr>
@@ -1005,7 +1006,7 @@
           <w:lang w:val="en-GB" w:eastAsia="en-GB"/>
         </w:rPr>
       </w:pPr>
-      <w:hyperlink w:anchor="_Toc94168042" w:history="1">
+      <w:hyperlink w:anchor="_Toc94169994" w:history="1">
         <w:r>
           <w:rPr>
             <w:rStyle w:val="Lienhypertexte"/>
@@ -1052,7 +1053,7 @@
             <w:noProof/>
             <w:webHidden/>
           </w:rPr>
-          <w:instrText xml:space="preserve"> PAGEREF _Toc94168042 \h </w:instrText>
+          <w:instrText xml:space="preserve"> PAGEREF _Toc94169994 \h </w:instrText>
         </w:r>
         <w:r>
           <w:rPr>
@@ -1099,7 +1100,7 @@
           <w:lang w:val="en-GB" w:eastAsia="en-GB"/>
         </w:rPr>
       </w:pPr>
-      <w:hyperlink w:anchor="_Toc94168043" w:history="1">
+      <w:hyperlink w:anchor="_Toc94169995" w:history="1">
         <w:r>
           <w:rPr>
             <w:rStyle w:val="Lienhypertexte"/>
@@ -1144,7 +1145,7 @@
             <w:noProof/>
             <w:webHidden/>
           </w:rPr>
-          <w:instrText xml:space="preserve"> PAGEREF _Toc94168043 \h </w:instrText>
+          <w:instrText xml:space="preserve"> PAGEREF _Toc94169995 \h </w:instrText>
         </w:r>
         <w:r>
           <w:rPr>
@@ -1191,7 +1192,7 @@
           <w:lang w:val="en-GB" w:eastAsia="en-GB"/>
         </w:rPr>
       </w:pPr>
-      <w:hyperlink w:anchor="_Toc94168044" w:history="1">
+      <w:hyperlink w:anchor="_Toc94169996" w:history="1">
         <w:r>
           <w:rPr>
             <w:rStyle w:val="Lienhypertexte"/>
@@ -1236,7 +1237,7 @@
             <w:noProof/>
             <w:webHidden/>
           </w:rPr>
-          <w:instrText xml:space="preserve"> PAGEREF _Toc94168044 \h </w:instrText>
+          <w:instrText xml:space="preserve"> PAGEREF _Toc94169996 \h </w:instrText>
         </w:r>
         <w:r>
           <w:rPr>
@@ -1285,7 +1286,7 @@
           <w:lang w:val="en-GB" w:eastAsia="en-GB"/>
         </w:rPr>
       </w:pPr>
-      <w:hyperlink w:anchor="_Toc94168045" w:history="1">
+      <w:hyperlink w:anchor="_Toc94169997" w:history="1">
         <w:r>
           <w:rPr>
             <w:rStyle w:val="Lienhypertexte"/>
@@ -1332,7 +1333,7 @@
             <w:noProof/>
             <w:webHidden/>
           </w:rPr>
-          <w:instrText xml:space="preserve"> PAGEREF _Toc94168045 \h </w:instrText>
+          <w:instrText xml:space="preserve"> PAGEREF _Toc94169997 \h </w:instrText>
         </w:r>
         <w:r>
           <w:rPr>
@@ -1379,7 +1380,7 @@
           <w:lang w:val="en-GB" w:eastAsia="en-GB"/>
         </w:rPr>
       </w:pPr>
-      <w:hyperlink w:anchor="_Toc94168046" w:history="1">
+      <w:hyperlink w:anchor="_Toc94169998" w:history="1">
         <w:r>
           <w:rPr>
             <w:rStyle w:val="Lienhypertexte"/>
@@ -1424,7 +1425,7 @@
             <w:noProof/>
             <w:webHidden/>
           </w:rPr>
-          <w:instrText xml:space="preserve"> PAGEREF _Toc94168046 \h </w:instrText>
+          <w:instrText xml:space="preserve"> PAGEREF _Toc94169998 \h </w:instrText>
         </w:r>
         <w:r>
           <w:rPr>
@@ -1471,7 +1472,7 @@
           <w:lang w:val="en-GB" w:eastAsia="en-GB"/>
         </w:rPr>
       </w:pPr>
-      <w:hyperlink w:anchor="_Toc94168047" w:history="1">
+      <w:hyperlink w:anchor="_Toc94169999" w:history="1">
         <w:r>
           <w:rPr>
             <w:rStyle w:val="Lienhypertexte"/>
@@ -1516,7 +1517,7 @@
             <w:noProof/>
             <w:webHidden/>
           </w:rPr>
-          <w:instrText xml:space="preserve"> PAGEREF _Toc94168047 \h </w:instrText>
+          <w:instrText xml:space="preserve"> PAGEREF _Toc94169999 \h </w:instrText>
         </w:r>
         <w:r>
           <w:rPr>
@@ -1563,7 +1564,7 @@
           <w:lang w:val="en-GB" w:eastAsia="en-GB"/>
         </w:rPr>
       </w:pPr>
-      <w:hyperlink w:anchor="_Toc94168048" w:history="1">
+      <w:hyperlink w:anchor="_Toc94170000" w:history="1">
         <w:r>
           <w:rPr>
             <w:rStyle w:val="Lienhypertexte"/>
@@ -1608,7 +1609,7 @@
             <w:noProof/>
             <w:webHidden/>
           </w:rPr>
-          <w:instrText xml:space="preserve"> PAGEREF _Toc94168048 \h </w:instrText>
+          <w:instrText xml:space="preserve"> PAGEREF _Toc94170000 \h </w:instrText>
         </w:r>
         <w:r>
           <w:rPr>
@@ -1628,7 +1629,7 @@
             <w:noProof/>
             <w:webHidden/>
           </w:rPr>
-          <w:t>12</w:t>
+          <w:t>11</w:t>
         </w:r>
         <w:r>
           <w:rPr>
@@ -1655,7 +1656,7 @@
           <w:lang w:val="en-GB" w:eastAsia="en-GB"/>
         </w:rPr>
       </w:pPr>
-      <w:hyperlink w:anchor="_Toc94168049" w:history="1">
+      <w:hyperlink w:anchor="_Toc94170001" w:history="1">
         <w:r>
           <w:rPr>
             <w:rStyle w:val="Lienhypertexte"/>
@@ -1700,7 +1701,7 @@
             <w:noProof/>
             <w:webHidden/>
           </w:rPr>
-          <w:instrText xml:space="preserve"> PAGEREF _Toc94168049 \h </w:instrText>
+          <w:instrText xml:space="preserve"> PAGEREF _Toc94170001 \h </w:instrText>
         </w:r>
         <w:r>
           <w:rPr>
@@ -1777,19 +1778,26 @@
         <w:rPr>
           <w:rFonts w:eastAsiaTheme="minorEastAsia"/>
           <w:noProof/>
+          <w:sz w:val="22"/>
           <w:lang w:val="en-GB" w:eastAsia="en-GB"/>
         </w:rPr>
       </w:pPr>
       <w:r>
+        <w:rPr>
+          <w:sz w:val="22"/>
+        </w:rPr>
         <w:fldChar w:fldCharType="begin"/>
       </w:r>
       <w:r>
         <w:instrText xml:space="preserve"> TOC \h \z \c "Figure" </w:instrText>
       </w:r>
       <w:r>
+        <w:rPr>
+          <w:sz w:val="22"/>
+        </w:rPr>
         <w:fldChar w:fldCharType="separate"/>
       </w:r>
-      <w:hyperlink w:anchor="_Toc94168073" w:history="1">
+      <w:hyperlink w:anchor="_Toc94169967" w:history="1">
         <w:r>
           <w:rPr>
             <w:rStyle w:val="Lienhypertexte"/>
@@ -1816,7 +1824,7 @@
             <w:noProof/>
             <w:webHidden/>
           </w:rPr>
-          <w:instrText xml:space="preserve"> PAGEREF _Toc94168073 \h </w:instrText>
+          <w:instrText xml:space="preserve"> PAGEREF _Toc94169967 \h </w:instrText>
         </w:r>
         <w:r>
           <w:rPr>
@@ -1856,10 +1864,11 @@
         <w:rPr>
           <w:rFonts w:eastAsiaTheme="minorEastAsia"/>
           <w:noProof/>
+          <w:sz w:val="22"/>
           <w:lang w:val="en-GB" w:eastAsia="en-GB"/>
         </w:rPr>
       </w:pPr>
-      <w:hyperlink w:anchor="_Toc94168074" w:history="1">
+      <w:hyperlink w:anchor="_Toc94169968" w:history="1">
         <w:r>
           <w:rPr>
             <w:rStyle w:val="Lienhypertexte"/>
@@ -1886,7 +1895,7 @@
             <w:noProof/>
             <w:webHidden/>
           </w:rPr>
-          <w:instrText xml:space="preserve"> PAGEREF _Toc94168074 \h </w:instrText>
+          <w:instrText xml:space="preserve"> PAGEREF _Toc94169968 \h </w:instrText>
         </w:r>
         <w:r>
           <w:rPr>
@@ -1926,10 +1935,11 @@
         <w:rPr>
           <w:rFonts w:eastAsiaTheme="minorEastAsia"/>
           <w:noProof/>
+          <w:sz w:val="22"/>
           <w:lang w:val="en-GB" w:eastAsia="en-GB"/>
         </w:rPr>
       </w:pPr>
-      <w:hyperlink w:anchor="_Toc94168075" w:history="1">
+      <w:hyperlink w:anchor="_Toc94169969" w:history="1">
         <w:r>
           <w:rPr>
             <w:rStyle w:val="Lienhypertexte"/>
@@ -1956,7 +1966,7 @@
             <w:noProof/>
             <w:webHidden/>
           </w:rPr>
-          <w:instrText xml:space="preserve"> PAGEREF _Toc94168075 \h </w:instrText>
+          <w:instrText xml:space="preserve"> PAGEREF _Toc94169969 \h </w:instrText>
         </w:r>
         <w:r>
           <w:rPr>
@@ -1996,10 +2006,11 @@
         <w:rPr>
           <w:rFonts w:eastAsiaTheme="minorEastAsia"/>
           <w:noProof/>
+          <w:sz w:val="22"/>
           <w:lang w:val="en-GB" w:eastAsia="en-GB"/>
         </w:rPr>
       </w:pPr>
-      <w:hyperlink r:id="rId11" w:anchor="_Toc94168076" w:history="1">
+      <w:hyperlink r:id="rId11" w:anchor="_Toc94169970" w:history="1">
         <w:r>
           <w:rPr>
             <w:rStyle w:val="Lienhypertexte"/>
@@ -2026,7 +2037,7 @@
             <w:noProof/>
             <w:webHidden/>
           </w:rPr>
-          <w:instrText xml:space="preserve"> PAGEREF _Toc94168076 \h </w:instrText>
+          <w:instrText xml:space="preserve"> PAGEREF _Toc94169970 \h </w:instrText>
         </w:r>
         <w:r>
           <w:rPr>
@@ -2066,10 +2077,11 @@
         <w:rPr>
           <w:rFonts w:eastAsiaTheme="minorEastAsia"/>
           <w:noProof/>
+          <w:sz w:val="22"/>
           <w:lang w:val="en-GB" w:eastAsia="en-GB"/>
         </w:rPr>
       </w:pPr>
-      <w:hyperlink r:id="rId12" w:anchor="_Toc94168077" w:history="1">
+      <w:hyperlink r:id="rId12" w:anchor="_Toc94169971" w:history="1">
         <w:r>
           <w:rPr>
             <w:rStyle w:val="Lienhypertexte"/>
@@ -2079,9 +2091,6 @@
         </w:r>
         <m:oMath>
           <m:r>
-            <m:rPr>
-              <m:sty m:val="p"/>
-            </m:rPr>
             <w:rPr>
               <w:rStyle w:val="Lienhypertexte"/>
               <w:rFonts w:ascii="Cambria Math" w:hAnsi="Cambria Math"/>
@@ -2110,7 +2119,7 @@
             <w:noProof/>
             <w:webHidden/>
           </w:rPr>
-          <w:instrText xml:space="preserve"> PAGEREF _Toc94168077 \h </w:instrText>
+          <w:instrText xml:space="preserve"> PAGEREF _Toc94169971 \h </w:instrText>
         </w:r>
         <w:r>
           <w:rPr>
@@ -2150,10 +2159,11 @@
         <w:rPr>
           <w:rFonts w:eastAsiaTheme="minorEastAsia"/>
           <w:noProof/>
+          <w:sz w:val="22"/>
           <w:lang w:val="en-GB" w:eastAsia="en-GB"/>
         </w:rPr>
       </w:pPr>
-      <w:hyperlink r:id="rId13" w:anchor="_Toc94168078" w:history="1">
+      <w:hyperlink r:id="rId13" w:anchor="_Toc94169972" w:history="1">
         <w:r>
           <w:rPr>
             <w:rStyle w:val="Lienhypertexte"/>
@@ -2163,9 +2173,6 @@
         </w:r>
         <m:oMath>
           <m:r>
-            <m:rPr>
-              <m:sty m:val="p"/>
-            </m:rPr>
             <w:rPr>
               <w:rStyle w:val="Lienhypertexte"/>
               <w:rFonts w:ascii="Cambria Math" w:hAnsi="Cambria Math"/>
@@ -2194,7 +2201,7 @@
             <w:noProof/>
             <w:webHidden/>
           </w:rPr>
-          <w:instrText xml:space="preserve"> PAGEREF _Toc94168078 \h </w:instrText>
+          <w:instrText xml:space="preserve"> PAGEREF _Toc94169972 \h </w:instrText>
         </w:r>
         <w:r>
           <w:rPr>
@@ -2234,10 +2241,11 @@
         <w:rPr>
           <w:rFonts w:eastAsiaTheme="minorEastAsia"/>
           <w:noProof/>
+          <w:sz w:val="22"/>
           <w:lang w:val="en-GB" w:eastAsia="en-GB"/>
         </w:rPr>
       </w:pPr>
-      <w:hyperlink w:anchor="_Toc94168079" w:history="1">
+      <w:hyperlink w:anchor="_Toc94169973" w:history="1">
         <w:r>
           <w:rPr>
             <w:rStyle w:val="Lienhypertexte"/>
@@ -2264,7 +2272,7 @@
             <w:noProof/>
             <w:webHidden/>
           </w:rPr>
-          <w:instrText xml:space="preserve"> PAGEREF _Toc94168079 \h </w:instrText>
+          <w:instrText xml:space="preserve"> PAGEREF _Toc94169973 \h </w:instrText>
         </w:r>
         <w:r>
           <w:rPr>
@@ -2304,10 +2312,11 @@
         <w:rPr>
           <w:rFonts w:eastAsiaTheme="minorEastAsia"/>
           <w:noProof/>
+          <w:sz w:val="22"/>
           <w:lang w:val="en-GB" w:eastAsia="en-GB"/>
         </w:rPr>
       </w:pPr>
-      <w:hyperlink w:anchor="_Toc94168080" w:history="1">
+      <w:hyperlink w:anchor="_Toc94169974" w:history="1">
         <w:r>
           <w:rPr>
             <w:rStyle w:val="Lienhypertexte"/>
@@ -2334,7 +2343,7 @@
             <w:noProof/>
             <w:webHidden/>
           </w:rPr>
-          <w:instrText xml:space="preserve"> PAGEREF _Toc94168080 \h </w:instrText>
+          <w:instrText xml:space="preserve"> PAGEREF _Toc94169974 \h </w:instrText>
         </w:r>
         <w:r>
           <w:rPr>
@@ -2374,10 +2383,11 @@
         <w:rPr>
           <w:rFonts w:eastAsiaTheme="minorEastAsia"/>
           <w:noProof/>
+          <w:sz w:val="22"/>
           <w:lang w:val="en-GB" w:eastAsia="en-GB"/>
         </w:rPr>
       </w:pPr>
-      <w:hyperlink w:anchor="_Toc94168081" w:history="1">
+      <w:hyperlink w:anchor="_Toc94169975" w:history="1">
         <w:r>
           <w:rPr>
             <w:rStyle w:val="Lienhypertexte"/>
@@ -2404,7 +2414,7 @@
             <w:noProof/>
             <w:webHidden/>
           </w:rPr>
-          <w:instrText xml:space="preserve"> PAGEREF _Toc94168081 \h </w:instrText>
+          <w:instrText xml:space="preserve"> PAGEREF _Toc94169975 \h </w:instrText>
         </w:r>
         <w:r>
           <w:rPr>
@@ -2444,16 +2454,33 @@
         <w:rPr>
           <w:rFonts w:eastAsiaTheme="minorEastAsia"/>
           <w:noProof/>
+          <w:sz w:val="22"/>
           <w:lang w:val="en-GB" w:eastAsia="en-GB"/>
         </w:rPr>
       </w:pPr>
-      <w:hyperlink w:anchor="_Toc94168082" w:history="1">
+      <w:hyperlink w:anchor="_Toc94169976" w:history="1">
         <w:r>
           <w:rPr>
             <w:rStyle w:val="Lienhypertexte"/>
             <w:noProof/>
           </w:rPr>
-          <w:t>Figure 10 : Image correspondante avec la position des voitures trouvée par nos programmes</w:t>
+          <w:t xml:space="preserve">Figure 10 : Image </w:t>
+        </w:r>
+        <w:r>
+          <w:rPr>
+            <w:rStyle w:val="Lienhypertexte"/>
+            <w:noProof/>
+            <w:sz w:val="22"/>
+            <w:szCs w:val="20"/>
+          </w:rPr>
+          <w:t>correspondante</w:t>
+        </w:r>
+        <w:r>
+          <w:rPr>
+            <w:rStyle w:val="Lienhypertexte"/>
+            <w:noProof/>
+          </w:rPr>
+          <w:t xml:space="preserve"> avec la position des voitures trouvée par nos programmes</w:t>
         </w:r>
         <w:r>
           <w:rPr>
@@ -2474,7 +2501,7 @@
             <w:noProof/>
             <w:webHidden/>
           </w:rPr>
-          <w:instrText xml:space="preserve"> PAGEREF _Toc94168082 \h </w:instrText>
+          <w:instrText xml:space="preserve"> PAGEREF _Toc94169976 \h </w:instrText>
         </w:r>
         <w:r>
           <w:rPr>
@@ -2514,10 +2541,11 @@
         <w:rPr>
           <w:rFonts w:eastAsiaTheme="minorEastAsia"/>
           <w:noProof/>
+          <w:sz w:val="22"/>
           <w:lang w:val="en-GB" w:eastAsia="en-GB"/>
         </w:rPr>
       </w:pPr>
-      <w:hyperlink w:anchor="_Toc94168083" w:history="1">
+      <w:hyperlink w:anchor="_Toc94169977" w:history="1">
         <w:r>
           <w:rPr>
             <w:rStyle w:val="Lienhypertexte"/>
@@ -2544,7 +2572,7 @@
             <w:noProof/>
             <w:webHidden/>
           </w:rPr>
-          <w:instrText xml:space="preserve"> PAGEREF _Toc94168083 \h </w:instrText>
+          <w:instrText xml:space="preserve"> PAGEREF _Toc94169977 \h </w:instrText>
         </w:r>
         <w:r>
           <w:rPr>
@@ -2597,8 +2625,27 @@
       </w:r>
     </w:p>
     <w:p/>
-    <w:p/>
-    <w:p/>
+    <w:p>
+      <w:pPr>
+        <w:ind w:firstLine="708"/>
+        <w:jc w:val="both"/>
+      </w:pPr>
+      <w:r>
+        <w:t xml:space="preserve">Les véhicules autonomes ont besoins de connaitre parfaitement leur environnement afin de circuler en toute sécurité. </w:t>
+      </w:r>
+      <w:r>
+        <w:t>Il existe plusieurs technologies permettant de détecter l’environnement extérieur de la voiture. Dans notre cas, nous avons à notre disposition deux caméras situer sur le toit d’une voiture qui prennent des images en même temps.</w:t>
+      </w:r>
+    </w:p>
+    <w:p>
+      <w:pPr>
+        <w:ind w:firstLine="708"/>
+        <w:jc w:val="both"/>
+      </w:pPr>
+      <w:r>
+        <w:t xml:space="preserve">Dans ce rapport, nous nous occuperons tout d’abord de détecter une voiture sur un image et nous suivrons ce véhicule sur une suite d’image. Par la suite nous mettrons en correspondance les deux images des deux caméras afin de déterminer la position du véhicule détecter par rapport au repère origine. </w:t>
+      </w:r>
+    </w:p>
     <w:p>
       <w:pPr>
         <w:rPr>
@@ -2621,7 +2668,7 @@
         </w:numPr>
       </w:pPr>
       <w:bookmarkStart w:id="0" w:name="_Toc93908208"/>
-      <w:bookmarkStart w:id="1" w:name="_Toc94168039"/>
+      <w:bookmarkStart w:id="1" w:name="_Toc94169991"/>
       <w:r>
         <w:lastRenderedPageBreak/>
         <w:t>Détection de Véhicule</w:t>
@@ -2638,7 +2685,7 @@
         </w:numPr>
       </w:pPr>
       <w:bookmarkStart w:id="2" w:name="_Toc93908209"/>
-      <w:bookmarkStart w:id="3" w:name="_Toc94168040"/>
+      <w:bookmarkStart w:id="3" w:name="_Toc94169992"/>
       <w:r>
         <w:t>Etude bibliographique</w:t>
       </w:r>
@@ -2657,7 +2704,7 @@
         </w:numPr>
       </w:pPr>
       <w:bookmarkStart w:id="4" w:name="_Toc93908210"/>
-      <w:bookmarkStart w:id="5" w:name="_Toc94168041"/>
+      <w:bookmarkStart w:id="5" w:name="_Toc94169993"/>
       <w:r>
         <w:t>Viola et Jones</w:t>
       </w:r>
@@ -2674,7 +2721,7 @@
         </w:numPr>
       </w:pPr>
       <w:bookmarkStart w:id="6" w:name="_Toc93908211"/>
-      <w:bookmarkStart w:id="7" w:name="_Toc94168042"/>
+      <w:bookmarkStart w:id="7" w:name="_Toc94169994"/>
       <w:r>
         <w:t>Suivi de Véhicule</w:t>
       </w:r>
@@ -2693,7 +2740,7 @@
         </w:numPr>
       </w:pPr>
       <w:bookmarkStart w:id="8" w:name="_Toc93908212"/>
-      <w:bookmarkStart w:id="9" w:name="_Toc94168043"/>
+      <w:bookmarkStart w:id="9" w:name="_Toc94169995"/>
       <w:r>
         <w:t>Etude bibliographique</w:t>
       </w:r>
@@ -2715,7 +2762,7 @@
         <w:t> </w:t>
       </w:r>
       <w:bookmarkStart w:id="10" w:name="_Toc93908213"/>
-      <w:bookmarkStart w:id="11" w:name="_Toc94168044"/>
+      <w:bookmarkStart w:id="11" w:name="_Toc94169996"/>
       <w:r>
         <w:t>?</w:t>
       </w:r>
@@ -2734,7 +2781,7 @@
         </w:numPr>
       </w:pPr>
       <w:bookmarkStart w:id="12" w:name="_Toc93908214"/>
-      <w:bookmarkStart w:id="13" w:name="_Toc94168045"/>
+      <w:bookmarkStart w:id="13" w:name="_Toc94169997"/>
       <w:r>
         <w:t xml:space="preserve">Mise en correspondance et </w:t>
       </w:r>
@@ -2747,7 +2794,6 @@
     <w:p>
       <w:pPr>
         <w:rPr>
-          <w:sz w:val="24"/>
           <w:szCs w:val="24"/>
         </w:rPr>
       </w:pPr>
@@ -2755,14 +2801,13 @@
     <w:p>
       <w:pPr>
         <w:ind w:firstLine="360"/>
-        <w:rPr>
-          <w:sz w:val="24"/>
-          <w:szCs w:val="24"/>
-        </w:rPr>
-      </w:pPr>
-      <w:r>
-        <w:rPr>
-          <w:sz w:val="24"/>
+        <w:jc w:val="both"/>
+        <w:rPr>
+          <w:szCs w:val="24"/>
+        </w:rPr>
+      </w:pPr>
+      <w:r>
+        <w:rPr>
           <w:szCs w:val="24"/>
         </w:rPr>
         <w:t xml:space="preserve">Une seule caméra ne nous permet pas de voir en 3D. Ainsi, pour localiser le véhicule il est nécessaire d’ajouter une ou plusieurs caméras permettant de voir en 3 dimensions.  Le premier but est de mettre en correspondance les points sur les images réalisés en même temps mais avec des caméras à des positions différentes. Ensuite, pour déterminer la position du véhicule, on utilise la triangulation. </w:t>
@@ -2777,7 +2822,7 @@
         </w:numPr>
       </w:pPr>
       <w:bookmarkStart w:id="14" w:name="_Toc93908215"/>
-      <w:bookmarkStart w:id="15" w:name="_Toc94168046"/>
+      <w:bookmarkStart w:id="15" w:name="_Toc94169998"/>
       <w:r>
         <w:t>Mise en correspondance</w:t>
       </w:r>
@@ -2787,7 +2832,6 @@
     <w:p>
       <w:pPr>
         <w:rPr>
-          <w:sz w:val="24"/>
           <w:szCs w:val="24"/>
         </w:rPr>
       </w:pPr>
@@ -2795,42 +2839,37 @@
     <w:p>
       <w:pPr>
         <w:ind w:firstLine="360"/>
-        <w:rPr>
-          <w:sz w:val="24"/>
-          <w:szCs w:val="24"/>
-        </w:rPr>
-      </w:pPr>
-      <w:r>
-        <w:rPr>
-          <w:sz w:val="24"/>
+        <w:jc w:val="both"/>
+        <w:rPr>
+          <w:szCs w:val="24"/>
+        </w:rPr>
+      </w:pPr>
+      <w:r>
+        <w:rPr>
           <w:szCs w:val="24"/>
         </w:rPr>
         <w:t>Dans notre cas, nous avons à notre disposition des photos de 2 caméras cote à cote. Nous allons prendre le cas ou l’on utilise notre algorithme de détection de véhicule sur la photo 1 soit la caméra de gauche</w:t>
       </w:r>
       <w:r>
         <w:rPr>
-          <w:sz w:val="24"/>
           <w:szCs w:val="24"/>
         </w:rPr>
         <w:t xml:space="preserve"> (repère R1).</w:t>
       </w:r>
       <w:r>
         <w:rPr>
-          <w:sz w:val="24"/>
           <w:szCs w:val="24"/>
         </w:rPr>
         <w:t xml:space="preserve"> </w:t>
       </w:r>
       <w:r>
         <w:rPr>
-          <w:sz w:val="24"/>
           <w:szCs w:val="24"/>
         </w:rPr>
         <w:t xml:space="preserve">Notre algorithme nous retourne la position du véhicule en pixel. La première chose à faire de retrouver cette position sur la photo 2 soit la caméra de droite (Repère R2) afin de localiser le véhicule avec la triangulation. </w:t>
       </w:r>
       <w:r>
         <w:rPr>
-          <w:sz w:val="24"/>
           <w:szCs w:val="24"/>
         </w:rPr>
         <w:t xml:space="preserve"> </w:t>
@@ -2838,29 +2877,25 @@
     </w:p>
     <w:p>
       <w:pPr>
-        <w:ind w:firstLine="360"/>
-        <w:rPr>
-          <w:sz w:val="24"/>
-          <w:szCs w:val="24"/>
-        </w:rPr>
-      </w:pPr>
-      <w:r>
-        <w:rPr>
-          <w:sz w:val="24"/>
+        <w:jc w:val="both"/>
+        <w:rPr>
+          <w:szCs w:val="24"/>
+        </w:rPr>
+      </w:pPr>
+      <w:r>
+        <w:rPr>
           <w:szCs w:val="24"/>
         </w:rPr>
         <w:t xml:space="preserve">Pour notre projet, on utilise la base de données KITI comme fichier de test. Cette bibliothèque contient un ensemble d’image et de séquence en </w:t>
       </w:r>
       <w:r>
         <w:rPr>
-          <w:sz w:val="24"/>
           <w:szCs w:val="24"/>
         </w:rPr>
         <w:t>multi vues</w:t>
       </w:r>
       <w:r>
         <w:rPr>
-          <w:sz w:val="24"/>
           <w:szCs w:val="24"/>
         </w:rPr>
         <w:t xml:space="preserve"> avec les différents paramètres de calibrage des caméras (K1 et K2).</w:t>
@@ -2868,29 +2903,25 @@
     </w:p>
     <w:p>
       <w:pPr>
-        <w:ind w:firstLine="360"/>
-        <w:rPr>
-          <w:sz w:val="24"/>
-          <w:szCs w:val="24"/>
-        </w:rPr>
-      </w:pPr>
-      <w:r>
-        <w:rPr>
-          <w:sz w:val="24"/>
+        <w:jc w:val="both"/>
+        <w:rPr>
+          <w:szCs w:val="24"/>
+        </w:rPr>
+      </w:pPr>
+      <w:r>
+        <w:rPr>
           <w:szCs w:val="24"/>
         </w:rPr>
         <w:t xml:space="preserve">Dans notre cas, le schéma ci-dessous représente notre situation. </w:t>
       </w:r>
       <w:r>
         <w:rPr>
-          <w:sz w:val="24"/>
           <w:szCs w:val="24"/>
         </w:rPr>
         <w:t>Il y a deux caméras qui prennent les images en même temps.</w:t>
       </w:r>
       <w:r>
         <w:rPr>
-          <w:sz w:val="24"/>
           <w:szCs w:val="24"/>
         </w:rPr>
         <w:t xml:space="preserve"> La première à la position O1 et la deuxième à la position O2. </w:t>
@@ -2905,7 +2936,6 @@
       <w:r>
         <w:rPr>
           <w:noProof/>
-          <w:sz w:val="24"/>
           <w:szCs w:val="24"/>
         </w:rPr>
         <w:lastRenderedPageBreak/>
@@ -2955,18 +2985,31 @@
           <w:szCs w:val="24"/>
         </w:rPr>
       </w:pPr>
-      <w:bookmarkStart w:id="16" w:name="_Toc94168073"/>
+      <w:bookmarkStart w:id="16" w:name="_Toc94169967"/>
       <w:r>
         <w:t xml:space="preserve">Figure </w:t>
       </w:r>
-      <w:fldSimple w:instr=" SEQ Figure \* ARABIC ">
-        <w:r>
-          <w:rPr>
-            <w:noProof/>
-          </w:rPr>
-          <w:t>1</w:t>
-        </w:r>
-      </w:fldSimple>
+      <w:r>
+        <w:fldChar w:fldCharType="begin"/>
+      </w:r>
+      <w:r>
+        <w:instrText xml:space="preserve"> SEQ Figure \* ARABIC </w:instrText>
+      </w:r>
+      <w:r>
+        <w:fldChar w:fldCharType="separate"/>
+      </w:r>
+      <w:r>
+        <w:rPr>
+          <w:noProof/>
+        </w:rPr>
+        <w:t>1</w:t>
+      </w:r>
+      <w:r>
+        <w:rPr>
+          <w:noProof/>
+        </w:rPr>
+        <w:fldChar w:fldCharType="end"/>
+      </w:r>
       <w:r>
         <w:t xml:space="preserve"> : Schéma des deux caméras</w:t>
       </w:r>
@@ -2975,22 +3018,18 @@
     <w:p>
       <w:pPr>
         <w:ind w:firstLine="360"/>
-        <w:jc w:val="both"/>
-        <w:rPr>
-          <w:sz w:val="24"/>
-          <w:szCs w:val="24"/>
-        </w:rPr>
-      </w:pPr>
-      <w:r>
-        <w:rPr>
-          <w:sz w:val="24"/>
+        <w:rPr>
+          <w:szCs w:val="24"/>
+        </w:rPr>
+      </w:pPr>
+      <w:r>
+        <w:rPr>
           <w:szCs w:val="24"/>
         </w:rPr>
         <w:t xml:space="preserve"> Dans un premier temps il est nécessaire de déterminer la rotation et la translation entre les caméras. Dans la bibliothèque, on a à notre disposition les rotations et les translations entre les caméras et un repère. </w:t>
       </w:r>
       <w:r>
         <w:rPr>
-          <w:sz w:val="24"/>
           <w:szCs w:val="24"/>
         </w:rPr>
         <w:t xml:space="preserve">  </w:t>
@@ -3005,7 +3044,6 @@
       <w:r>
         <w:rPr>
           <w:noProof/>
-          <w:sz w:val="24"/>
           <w:szCs w:val="24"/>
         </w:rPr>
         <w:drawing>
@@ -3054,18 +3092,31 @@
           <w:szCs w:val="24"/>
         </w:rPr>
       </w:pPr>
-      <w:bookmarkStart w:id="17" w:name="_Toc94168074"/>
+      <w:bookmarkStart w:id="17" w:name="_Toc94169968"/>
       <w:r>
         <w:t xml:space="preserve">Figure </w:t>
       </w:r>
-      <w:fldSimple w:instr=" SEQ Figure \* ARABIC ">
-        <w:r>
-          <w:rPr>
-            <w:noProof/>
-          </w:rPr>
-          <w:t>2</w:t>
-        </w:r>
-      </w:fldSimple>
+      <w:r>
+        <w:fldChar w:fldCharType="begin"/>
+      </w:r>
+      <w:r>
+        <w:instrText xml:space="preserve"> SEQ Figure \* ARABIC </w:instrText>
+      </w:r>
+      <w:r>
+        <w:fldChar w:fldCharType="separate"/>
+      </w:r>
+      <w:r>
+        <w:rPr>
+          <w:noProof/>
+        </w:rPr>
+        <w:t>2</w:t>
+      </w:r>
+      <w:r>
+        <w:rPr>
+          <w:noProof/>
+        </w:rPr>
+        <w:fldChar w:fldCharType="end"/>
+      </w:r>
       <w:r>
         <w:t xml:space="preserve"> : Changement de vecteur</w:t>
       </w:r>
@@ -3076,7 +3127,6 @@
         <w:ind w:firstLine="360"/>
         <w:jc w:val="center"/>
         <w:rPr>
-          <w:sz w:val="24"/>
           <w:szCs w:val="24"/>
         </w:rPr>
       </w:pPr>
@@ -3087,7 +3137,6 @@
         <w:jc w:val="center"/>
         <w:rPr>
           <w:rFonts w:eastAsiaTheme="minorEastAsia"/>
-          <w:sz w:val="24"/>
           <w:szCs w:val="24"/>
         </w:rPr>
       </w:pPr>
@@ -3096,7 +3145,6 @@
           <m:r>
             <w:rPr>
               <w:rFonts w:ascii="Cambria Math" w:hAnsi="Cambria Math"/>
-              <w:sz w:val="24"/>
               <w:szCs w:val="24"/>
             </w:rPr>
             <m:t>R21=R2.</m:t>
@@ -3107,7 +3155,6 @@
                 <w:rPr>
                   <w:rFonts w:ascii="Cambria Math" w:hAnsi="Cambria Math"/>
                   <w:i/>
-                  <w:sz w:val="24"/>
                   <w:szCs w:val="24"/>
                 </w:rPr>
               </m:ctrlPr>
@@ -3116,7 +3163,6 @@
               <m:r>
                 <w:rPr>
                   <w:rFonts w:ascii="Cambria Math" w:hAnsi="Cambria Math"/>
-                  <w:sz w:val="24"/>
                   <w:szCs w:val="24"/>
                 </w:rPr>
                 <m:t>R1</m:t>
@@ -3126,7 +3172,6 @@
               <m:r>
                 <w:rPr>
                   <w:rFonts w:ascii="Cambria Math" w:hAnsi="Cambria Math"/>
-                  <w:sz w:val="24"/>
                   <w:szCs w:val="24"/>
                 </w:rPr>
                 <m:t>T</m:t>
@@ -3141,7 +3186,6 @@
         <w:ind w:firstLine="360"/>
         <w:jc w:val="center"/>
         <w:rPr>
-          <w:sz w:val="24"/>
           <w:szCs w:val="24"/>
         </w:rPr>
       </w:pPr>
@@ -3150,7 +3194,6 @@
           <m:r>
             <w:rPr>
               <w:rFonts w:ascii="Cambria Math" w:hAnsi="Cambria Math"/>
-              <w:sz w:val="24"/>
               <w:szCs w:val="24"/>
             </w:rPr>
             <m:t>t31=t2-R2</m:t>
@@ -3161,7 +3204,6 @@
                 <w:rPr>
                   <w:rFonts w:ascii="Cambria Math" w:hAnsi="Cambria Math"/>
                   <w:i/>
-                  <w:sz w:val="24"/>
                   <w:szCs w:val="24"/>
                 </w:rPr>
               </m:ctrlPr>
@@ -3170,7 +3212,6 @@
               <m:r>
                 <w:rPr>
                   <w:rFonts w:ascii="Cambria Math" w:hAnsi="Cambria Math"/>
-                  <w:sz w:val="24"/>
                   <w:szCs w:val="24"/>
                 </w:rPr>
                 <m:t>.R1</m:t>
@@ -3180,7 +3221,6 @@
               <m:r>
                 <w:rPr>
                   <w:rFonts w:ascii="Cambria Math" w:hAnsi="Cambria Math"/>
-                  <w:sz w:val="24"/>
                   <w:szCs w:val="24"/>
                 </w:rPr>
                 <m:t>T</m:t>
@@ -3190,7 +3230,6 @@
           <m:r>
             <w:rPr>
               <w:rFonts w:ascii="Cambria Math" w:hAnsi="Cambria Math"/>
-              <w:sz w:val="24"/>
               <w:szCs w:val="24"/>
             </w:rPr>
             <m:t>.t1</m:t>
@@ -3202,7 +3241,6 @@
       <w:pPr>
         <w:jc w:val="center"/>
         <w:rPr>
-          <w:sz w:val="24"/>
           <w:szCs w:val="24"/>
         </w:rPr>
       </w:pPr>
@@ -3211,27 +3249,23 @@
       <w:pPr>
         <w:jc w:val="both"/>
         <w:rPr>
-          <w:sz w:val="24"/>
-          <w:szCs w:val="24"/>
-        </w:rPr>
-      </w:pPr>
-      <w:r>
-        <w:rPr>
-          <w:sz w:val="24"/>
+          <w:szCs w:val="24"/>
+        </w:rPr>
+      </w:pPr>
+      <w:r>
+        <w:rPr>
           <w:szCs w:val="24"/>
         </w:rPr>
         <w:t>Pour la mise en correspondance des points, il est possible d’utiliser la droite épipolaire qui permet de déterminer le point correspondant dans la deuxième image. Or dans ce cas nous avons à notre disposition des images déjà rectifiées. Il n’est donc pas nécessaire de calculer la droite épipolaire. Il suffit de faire une corrélation 2D selon la même ligne</w:t>
       </w:r>
       <w:r>
         <w:rPr>
-          <w:sz w:val="24"/>
           <w:szCs w:val="24"/>
         </w:rPr>
         <w:t xml:space="preserve">. Dans le cas ci-dessous, on souhaite faire la correspondance d’un point entre 2 images. Ce point appartient à la même ligne. Ainsi on peut tracer une droite qui coupe horizontalement l’image. Ensuite, on va parcourir cette droite en faisant une corrélation 2D avec l’image de référence. On pourra choisir la taille du masque qui correspond à la matrice blanche sur le dessin. En parcourant la </w:t>
       </w:r>
       <w:r>
         <w:rPr>
-          <w:sz w:val="24"/>
           <w:szCs w:val="24"/>
         </w:rPr>
         <w:lastRenderedPageBreak/>
@@ -3239,21 +3273,18 @@
       </w:r>
       <w:r>
         <w:rPr>
-          <w:sz w:val="24"/>
           <w:szCs w:val="24"/>
         </w:rPr>
         <w:t xml:space="preserve">de corrélation </w:t>
       </w:r>
       <w:r>
         <w:rPr>
-          <w:sz w:val="24"/>
           <w:szCs w:val="24"/>
         </w:rPr>
         <w:t>et le masque</w:t>
       </w:r>
       <w:r>
         <w:rPr>
-          <w:sz w:val="24"/>
           <w:szCs w:val="24"/>
         </w:rPr>
         <w:t>, on trouve le point correspondant à l’endroit ou la corrélation est maximale. On pourra donc savoir sa position exacte. Le pixel sera sur la même ligne. La colonne sera située au maximum de la corrélation.</w:t>
@@ -3267,7 +3298,6 @@
       <w:r>
         <w:rPr>
           <w:noProof/>
-          <w:sz w:val="24"/>
           <w:szCs w:val="24"/>
         </w:rPr>
         <w:drawing>
@@ -3316,18 +3346,31 @@
           <w:szCs w:val="24"/>
         </w:rPr>
       </w:pPr>
-      <w:bookmarkStart w:id="18" w:name="_Toc94168075"/>
+      <w:bookmarkStart w:id="18" w:name="_Toc94169969"/>
       <w:r>
         <w:t xml:space="preserve">Figure </w:t>
       </w:r>
-      <w:fldSimple w:instr=" SEQ Figure \* ARABIC ">
-        <w:r>
-          <w:rPr>
-            <w:noProof/>
-          </w:rPr>
-          <w:t>3</w:t>
-        </w:r>
-      </w:fldSimple>
+      <w:r>
+        <w:fldChar w:fldCharType="begin"/>
+      </w:r>
+      <w:r>
+        <w:instrText xml:space="preserve"> SEQ Figure \* ARABIC </w:instrText>
+      </w:r>
+      <w:r>
+        <w:fldChar w:fldCharType="separate"/>
+      </w:r>
+      <w:r>
+        <w:rPr>
+          <w:noProof/>
+        </w:rPr>
+        <w:t>3</w:t>
+      </w:r>
+      <w:r>
+        <w:rPr>
+          <w:noProof/>
+        </w:rPr>
+        <w:fldChar w:fldCharType="end"/>
+      </w:r>
       <w:r>
         <w:t xml:space="preserve"> : Mise en correspondance</w:t>
       </w:r>
@@ -3337,13 +3380,11 @@
       <w:pPr>
         <w:jc w:val="both"/>
         <w:rPr>
-          <w:sz w:val="24"/>
-          <w:szCs w:val="24"/>
-        </w:rPr>
-      </w:pPr>
-      <w:r>
-        <w:rPr>
-          <w:sz w:val="24"/>
+          <w:szCs w:val="24"/>
+        </w:rPr>
+      </w:pPr>
+      <w:r>
+        <w:rPr>
           <w:szCs w:val="24"/>
         </w:rPr>
         <w:t xml:space="preserve">Maintenant que l’on a mis en correspondant les points sur les deux images, il nous reste à calculer la réelle position de la voiture. Dans notre cas nous avons les positions en pixels. On cherche la position du point  </w:t>
@@ -3352,7 +3393,6 @@
         <m:r>
           <w:rPr>
             <w:rFonts w:ascii="Cambria Math" w:hAnsi="Cambria Math"/>
-            <w:sz w:val="24"/>
             <w:szCs w:val="24"/>
           </w:rPr>
           <m:t>P=(X,Y,Z)</m:t>
@@ -3360,7 +3400,6 @@
       </m:oMath>
       <w:r>
         <w:rPr>
-          <w:sz w:val="24"/>
           <w:szCs w:val="24"/>
         </w:rPr>
         <w:t>.</w:t>
@@ -3379,7 +3418,7 @@
         <w:t xml:space="preserve"> </w:t>
       </w:r>
       <w:bookmarkStart w:id="19" w:name="_Toc93908216"/>
-      <w:bookmarkStart w:id="20" w:name="_Toc94168047"/>
+      <w:bookmarkStart w:id="20" w:name="_Toc94169999"/>
       <w:r>
         <w:t>T</w:t>
       </w:r>
@@ -3394,97 +3433,83 @@
       <w:pPr>
         <w:jc w:val="both"/>
         <w:rPr>
-          <w:sz w:val="24"/>
-          <w:szCs w:val="24"/>
-        </w:rPr>
-      </w:pPr>
-      <w:r>
-        <w:rPr>
-          <w:sz w:val="24"/>
+          <w:szCs w:val="24"/>
+        </w:rPr>
+      </w:pPr>
+      <w:r>
+        <w:rPr>
           <w:szCs w:val="24"/>
         </w:rPr>
         <w:t>La triangulation et une méthode pour calculer un</w:t>
       </w:r>
       <w:r>
         <w:rPr>
-          <w:sz w:val="24"/>
           <w:szCs w:val="24"/>
         </w:rPr>
         <w:t>e</w:t>
       </w:r>
       <w:r>
         <w:rPr>
-          <w:sz w:val="24"/>
           <w:szCs w:val="24"/>
         </w:rPr>
         <w:t xml:space="preserve"> </w:t>
       </w:r>
       <w:r>
         <w:rPr>
-          <w:sz w:val="24"/>
           <w:szCs w:val="24"/>
         </w:rPr>
         <w:t>position</w:t>
       </w:r>
       <w:r>
         <w:rPr>
-          <w:sz w:val="24"/>
           <w:szCs w:val="24"/>
         </w:rPr>
         <w:t xml:space="preserve"> </w:t>
       </w:r>
       <w:r>
         <w:rPr>
-          <w:sz w:val="24"/>
           <w:szCs w:val="24"/>
         </w:rPr>
         <w:t>à</w:t>
       </w:r>
       <w:r>
         <w:rPr>
-          <w:sz w:val="24"/>
           <w:szCs w:val="24"/>
         </w:rPr>
         <w:t xml:space="preserve"> partir de deux point</w:t>
       </w:r>
       <w:r>
         <w:rPr>
-          <w:sz w:val="24"/>
           <w:szCs w:val="24"/>
         </w:rPr>
         <w:t>s</w:t>
       </w:r>
       <w:r>
         <w:rPr>
-          <w:sz w:val="24"/>
           <w:szCs w:val="24"/>
         </w:rPr>
         <w:t xml:space="preserve"> d</w:t>
       </w:r>
       <w:r>
         <w:rPr>
-          <w:sz w:val="24"/>
           <w:szCs w:val="24"/>
         </w:rPr>
         <w:t>ont</w:t>
       </w:r>
       <w:r>
         <w:rPr>
-          <w:sz w:val="24"/>
           <w:szCs w:val="24"/>
         </w:rPr>
         <w:t xml:space="preserve"> on conn</w:t>
       </w:r>
       <w:r>
         <w:rPr>
-          <w:sz w:val="24"/>
           <w:szCs w:val="24"/>
         </w:rPr>
         <w:t>ait</w:t>
       </w:r>
       <w:r>
         <w:rPr>
-          <w:sz w:val="24"/>
           <w:szCs w:val="24"/>
         </w:rPr>
         <w:t xml:space="preserve"> la distance.</w:t>
@@ -3494,27 +3519,23 @@
       <w:pPr>
         <w:jc w:val="both"/>
         <w:rPr>
-          <w:sz w:val="24"/>
-          <w:szCs w:val="24"/>
-        </w:rPr>
-      </w:pPr>
-      <w:r>
-        <w:rPr>
-          <w:sz w:val="24"/>
+          <w:szCs w:val="24"/>
+        </w:rPr>
+      </w:pPr>
+      <w:r>
+        <w:rPr>
           <w:szCs w:val="24"/>
         </w:rPr>
         <w:t>Voici</w:t>
       </w:r>
       <w:r>
         <w:rPr>
-          <w:sz w:val="24"/>
           <w:szCs w:val="24"/>
         </w:rPr>
         <w:t xml:space="preserve"> un</w:t>
       </w:r>
       <w:r>
         <w:rPr>
-          <w:sz w:val="24"/>
           <w:szCs w:val="24"/>
         </w:rPr>
         <w:t xml:space="preserve"> schéma qui explique la technique de triangulation</w:t>
@@ -3524,69 +3545,59 @@
       <w:pPr>
         <w:jc w:val="both"/>
         <w:rPr>
-          <w:sz w:val="24"/>
-          <w:szCs w:val="24"/>
-        </w:rPr>
-      </w:pPr>
-      <w:r>
-        <w:rPr>
-          <w:sz w:val="24"/>
+          <w:szCs w:val="24"/>
+        </w:rPr>
+      </w:pPr>
+      <w:r>
+        <w:rPr>
           <w:szCs w:val="24"/>
         </w:rPr>
         <w:t xml:space="preserve"> Les point A et B sont des position</w:t>
       </w:r>
       <w:r>
         <w:rPr>
-          <w:sz w:val="24"/>
           <w:szCs w:val="24"/>
         </w:rPr>
         <w:t>s</w:t>
       </w:r>
       <w:r>
         <w:rPr>
-          <w:sz w:val="24"/>
           <w:szCs w:val="24"/>
         </w:rPr>
         <w:t xml:space="preserve"> que l’on </w:t>
       </w:r>
       <w:r>
         <w:rPr>
-          <w:sz w:val="24"/>
           <w:szCs w:val="24"/>
         </w:rPr>
         <w:t>connaît</w:t>
       </w:r>
       <w:r>
         <w:rPr>
-          <w:sz w:val="24"/>
           <w:szCs w:val="24"/>
         </w:rPr>
         <w:t xml:space="preserve"> et le point C est la position que nous cherchons </w:t>
       </w:r>
       <w:r>
         <w:rPr>
-          <w:sz w:val="24"/>
           <w:szCs w:val="24"/>
         </w:rPr>
         <w:t>à</w:t>
       </w:r>
       <w:r>
         <w:rPr>
-          <w:sz w:val="24"/>
           <w:szCs w:val="24"/>
         </w:rPr>
         <w:t xml:space="preserve"> </w:t>
       </w:r>
       <w:r>
         <w:rPr>
-          <w:sz w:val="24"/>
           <w:szCs w:val="24"/>
         </w:rPr>
         <w:t>déterminer</w:t>
       </w:r>
       <w:r>
         <w:rPr>
-          <w:sz w:val="24"/>
           <w:szCs w:val="24"/>
         </w:rPr>
         <w:t>.</w:t>
@@ -3594,16 +3605,63 @@
     </w:p>
     <w:p>
       <w:pPr>
-        <w:rPr>
-          <w:sz w:val="24"/>
-          <w:szCs w:val="24"/>
-        </w:rPr>
-      </w:pPr>
-    </w:p>
-    <w:p>
-      <w:pPr>
-        <w:rPr>
-          <w:sz w:val="24"/>
+        <w:jc w:val="center"/>
+        <w:rPr>
+          <w:szCs w:val="24"/>
+        </w:rPr>
+      </w:pPr>
+      <w:r>
+        <w:rPr>
+          <w:noProof/>
+          <w:szCs w:val="24"/>
+        </w:rPr>
+        <w:drawing>
+          <wp:inline distT="0" distB="0" distL="0" distR="0" wp14:anchorId="4D75257B" wp14:editId="10425AB2">
+            <wp:extent cx="2759555" cy="1637471"/>
+            <wp:effectExtent l="8573" t="0" r="0" b="0"/>
+            <wp:docPr id="4" name="Image 4"/>
+            <wp:cNvGraphicFramePr>
+              <a:graphicFrameLocks xmlns:a="http://schemas.openxmlformats.org/drawingml/2006/main" noChangeAspect="1"/>
+            </wp:cNvGraphicFramePr>
+            <a:graphic xmlns:a="http://schemas.openxmlformats.org/drawingml/2006/main">
+              <a:graphicData uri="http://schemas.openxmlformats.org/drawingml/2006/picture">
+                <pic:pic xmlns:pic="http://schemas.openxmlformats.org/drawingml/2006/picture">
+                  <pic:nvPicPr>
+                    <pic:cNvPr id="1" name=""/>
+                    <pic:cNvPicPr/>
+                  </pic:nvPicPr>
+                  <pic:blipFill>
+                    <a:blip r:embed="rId17" cstate="print">
+                      <a:extLst>
+                        <a:ext uri="{28A0092B-C50C-407E-A947-70E740481C1C}">
+                          <a14:useLocalDpi xmlns:a14="http://schemas.microsoft.com/office/drawing/2010/main" val="0"/>
+                        </a:ext>
+                      </a:extLst>
+                    </a:blip>
+                    <a:stretch>
+                      <a:fillRect/>
+                    </a:stretch>
+                  </pic:blipFill>
+                  <pic:spPr>
+                    <a:xfrm rot="16200000">
+                      <a:off x="0" y="0"/>
+                      <a:ext cx="2768909" cy="1643021"/>
+                    </a:xfrm>
+                    <a:prstGeom prst="rect">
+                      <a:avLst/>
+                    </a:prstGeom>
+                  </pic:spPr>
+                </pic:pic>
+              </a:graphicData>
+            </a:graphic>
+          </wp:inline>
+        </w:drawing>
+      </w:r>
+    </w:p>
+    <w:p>
+      <w:pPr>
+        <w:jc w:val="center"/>
+        <w:rPr>
           <w:szCs w:val="24"/>
         </w:rPr>
       </w:pPr>
@@ -3614,24 +3672,9 @@
         <mc:AlternateContent>
           <mc:Choice Requires="wps">
             <w:drawing>
-              <wp:anchor distT="0" distB="0" distL="114300" distR="114300" simplePos="0" relativeHeight="251677696" behindDoc="1" locked="0" layoutInCell="1" allowOverlap="1" wp14:anchorId="6DDBF0C2" wp14:editId="7FB89813">
-                <wp:simplePos x="0" y="0"/>
-                <wp:positionH relativeFrom="column">
-                  <wp:posOffset>2028190</wp:posOffset>
-                </wp:positionH>
-                <wp:positionV relativeFrom="paragraph">
-                  <wp:posOffset>2372360</wp:posOffset>
-                </wp:positionV>
+              <wp:inline distT="0" distB="0" distL="0" distR="0" wp14:anchorId="3F60DCC3" wp14:editId="0201F697">
                 <wp:extent cx="1696720" cy="635"/>
                 <wp:effectExtent l="0" t="0" r="0" b="0"/>
-                <wp:wrapTight wrapText="bothSides">
-                  <wp:wrapPolygon edited="0">
-                    <wp:start x="0" y="0"/>
-                    <wp:lineTo x="0" y="21600"/>
-                    <wp:lineTo x="21600" y="21600"/>
-                    <wp:lineTo x="21600" y="0"/>
-                  </wp:wrapPolygon>
-                </wp:wrapTight>
                 <wp:docPr id="18" name="Zone de texte 18"/>
                 <wp:cNvGraphicFramePr/>
                 <a:graphic xmlns:a="http://schemas.openxmlformats.org/drawingml/2006/main">
@@ -3658,24 +3701,38 @@
                           <w:p>
                             <w:pPr>
                               <w:pStyle w:val="Lgende"/>
+                              <w:jc w:val="center"/>
                               <w:rPr>
                                 <w:noProof/>
                                 <w:sz w:val="24"/>
                                 <w:szCs w:val="24"/>
                               </w:rPr>
                             </w:pPr>
-                            <w:bookmarkStart w:id="21" w:name="_Toc94168076"/>
+                            <w:bookmarkStart w:id="21" w:name="_Toc94169970"/>
                             <w:r>
                               <w:t xml:space="preserve">Figure </w:t>
                             </w:r>
-                            <w:fldSimple w:instr=" SEQ Figure \* ARABIC ">
-                              <w:r>
-                                <w:rPr>
-                                  <w:noProof/>
-                                </w:rPr>
-                                <w:t>4</w:t>
-                              </w:r>
-                            </w:fldSimple>
+                            <w:r>
+                              <w:fldChar w:fldCharType="begin"/>
+                            </w:r>
+                            <w:r>
+                              <w:instrText xml:space="preserve"> SEQ Figure \* ARABIC </w:instrText>
+                            </w:r>
+                            <w:r>
+                              <w:fldChar w:fldCharType="separate"/>
+                            </w:r>
+                            <w:r>
+                              <w:rPr>
+                                <w:noProof/>
+                              </w:rPr>
+                              <w:t>4</w:t>
+                            </w:r>
+                            <w:r>
+                              <w:rPr>
+                                <w:noProof/>
+                              </w:rPr>
+                              <w:fldChar w:fldCharType="end"/>
+                            </w:r>
                             <w:r>
                               <w:t xml:space="preserve"> : La triangulation</w:t>
                             </w:r>
@@ -3692,39 +3749,53 @@
                     </wps:wsp>
                   </a:graphicData>
                 </a:graphic>
-              </wp:anchor>
+              </wp:inline>
             </w:drawing>
           </mc:Choice>
           <mc:Fallback>
             <w:pict>
-              <v:shapetype w14:anchorId="6DDBF0C2" id="_x0000_t202" coordsize="21600,21600" o:spt="202" path="m,l,21600r21600,l21600,xe">
+              <v:shapetype w14:anchorId="3F60DCC3" id="_x0000_t202" coordsize="21600,21600" o:spt="202" path="m,l,21600r21600,l21600,xe">
                 <v:stroke joinstyle="miter"/>
                 <v:path gradientshapeok="t" o:connecttype="rect"/>
               </v:shapetype>
-              <v:shape id="Zone de texte 18" o:spid="_x0000_s1026" type="#_x0000_t202" style="position:absolute;margin-left:159.7pt;margin-top:186.8pt;width:133.6pt;height:.05pt;z-index:-251638784;visibility:visible;mso-wrap-style:square;mso-wrap-distance-left:9pt;mso-wrap-distance-top:0;mso-wrap-distance-right:9pt;mso-wrap-distance-bottom:0;mso-position-horizontal:absolute;mso-position-horizontal-relative:text;mso-position-vertical:absolute;mso-position-vertical-relative:text;v-text-anchor:top" o:gfxdata="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" stroked="f">
+              <v:shape id="Zone de texte 18" o:spid="_x0000_s1026" type="#_x0000_t202" style="width:133.6pt;height:.05pt;visibility:visible;mso-wrap-style:square;mso-left-percent:-10001;mso-top-percent:-10001;mso-position-horizontal:absolute;mso-position-horizontal-relative:char;mso-position-vertical:absolute;mso-position-vertical-relative:line;mso-left-percent:-10001;mso-top-percent:-10001;v-text-anchor:top" o:gfxdata="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" stroked="f">
                 <v:textbox style="mso-fit-shape-to-text:t" inset="0,0,0,0">
                   <w:txbxContent>
                     <w:p>
                       <w:pPr>
                         <w:pStyle w:val="Lgende"/>
+                        <w:jc w:val="center"/>
                         <w:rPr>
                           <w:noProof/>
                           <w:sz w:val="24"/>
                           <w:szCs w:val="24"/>
                         </w:rPr>
                       </w:pPr>
-                      <w:bookmarkStart w:id="22" w:name="_Toc94168076"/>
+                      <w:bookmarkStart w:id="22" w:name="_Toc94169970"/>
                       <w:r>
                         <w:t xml:space="preserve">Figure </w:t>
                       </w:r>
-                      <w:fldSimple w:instr=" SEQ Figure \* ARABIC ">
-                        <w:r>
-                          <w:rPr>
-                            <w:noProof/>
-                          </w:rPr>
-                          <w:t>4</w:t>
-                        </w:r>
-                      </w:fldSimple>
+                      <w:r>
+                        <w:fldChar w:fldCharType="begin"/>
+                      </w:r>
+                      <w:r>
+                        <w:instrText xml:space="preserve"> SEQ Figure \* ARABIC </w:instrText>
+                      </w:r>
+                      <w:r>
+                        <w:fldChar w:fldCharType="separate"/>
+                      </w:r>
+                      <w:r>
+                        <w:rPr>
+                          <w:noProof/>
+                        </w:rPr>
+                        <w:t>4</w:t>
+                      </w:r>
+                      <w:r>
+                        <w:rPr>
+                          <w:noProof/>
+                        </w:rPr>
+                        <w:fldChar w:fldCharType="end"/>
+                      </w:r>
                       <w:r>
                         <w:t xml:space="preserve"> : La triangulation</w:t>
                       </w:r>
@@ -3732,157 +3803,21 @@
                     </w:p>
                   </w:txbxContent>
                 </v:textbox>
-                <w10:wrap type="tight"/>
+                <w10:anchorlock/>
               </v:shape>
             </w:pict>
           </mc:Fallback>
         </mc:AlternateContent>
       </w:r>
-      <w:r>
-        <w:rPr>
-          <w:noProof/>
-          <w:sz w:val="24"/>
-          <w:szCs w:val="24"/>
-        </w:rPr>
-        <w:drawing>
-          <wp:anchor distT="0" distB="0" distL="114300" distR="114300" simplePos="0" relativeHeight="251670528" behindDoc="1" locked="0" layoutInCell="1" allowOverlap="1" wp14:anchorId="70989BFA" wp14:editId="2B470AF4">
-            <wp:simplePos x="0" y="0"/>
-            <wp:positionH relativeFrom="margin">
-              <wp:align>center</wp:align>
-            </wp:positionH>
-            <wp:positionV relativeFrom="paragraph">
-              <wp:posOffset>36830</wp:posOffset>
-            </wp:positionV>
-            <wp:extent cx="2859405" cy="1696720"/>
-            <wp:effectExtent l="0" t="9207" r="7937" b="7938"/>
-            <wp:wrapTight wrapText="bothSides">
-              <wp:wrapPolygon edited="0">
-                <wp:start x="21670" y="117"/>
-                <wp:lineTo x="84" y="117"/>
-                <wp:lineTo x="84" y="21459"/>
-                <wp:lineTo x="21670" y="21459"/>
-                <wp:lineTo x="21670" y="117"/>
-              </wp:wrapPolygon>
-            </wp:wrapTight>
-            <wp:docPr id="4" name="Image 4"/>
-            <wp:cNvGraphicFramePr>
-              <a:graphicFrameLocks xmlns:a="http://schemas.openxmlformats.org/drawingml/2006/main" noChangeAspect="1"/>
-            </wp:cNvGraphicFramePr>
-            <a:graphic xmlns:a="http://schemas.openxmlformats.org/drawingml/2006/main">
-              <a:graphicData uri="http://schemas.openxmlformats.org/drawingml/2006/picture">
-                <pic:pic xmlns:pic="http://schemas.openxmlformats.org/drawingml/2006/picture">
-                  <pic:nvPicPr>
-                    <pic:cNvPr id="1" name=""/>
-                    <pic:cNvPicPr/>
-                  </pic:nvPicPr>
-                  <pic:blipFill>
-                    <a:blip r:embed="rId17" cstate="print">
-                      <a:extLst>
-                        <a:ext uri="{28A0092B-C50C-407E-A947-70E740481C1C}">
-                          <a14:useLocalDpi xmlns:a14="http://schemas.microsoft.com/office/drawing/2010/main" val="0"/>
-                        </a:ext>
-                      </a:extLst>
-                    </a:blip>
-                    <a:stretch>
-                      <a:fillRect/>
-                    </a:stretch>
-                  </pic:blipFill>
-                  <pic:spPr>
-                    <a:xfrm rot="16200000">
-                      <a:off x="0" y="0"/>
-                      <a:ext cx="2859405" cy="1696720"/>
-                    </a:xfrm>
-                    <a:prstGeom prst="rect">
-                      <a:avLst/>
-                    </a:prstGeom>
-                  </pic:spPr>
-                </pic:pic>
-              </a:graphicData>
-            </a:graphic>
-            <wp14:sizeRelH relativeFrom="margin">
-              <wp14:pctWidth>0</wp14:pctWidth>
-            </wp14:sizeRelH>
-            <wp14:sizeRelV relativeFrom="margin">
-              <wp14:pctHeight>0</wp14:pctHeight>
-            </wp14:sizeRelV>
-          </wp:anchor>
-        </w:drawing>
-      </w:r>
-    </w:p>
-    <w:p>
-      <w:pPr>
-        <w:rPr>
-          <w:sz w:val="24"/>
-          <w:szCs w:val="24"/>
-        </w:rPr>
-      </w:pPr>
-    </w:p>
-    <w:p>
-      <w:pPr>
-        <w:rPr>
-          <w:sz w:val="24"/>
-          <w:szCs w:val="24"/>
-        </w:rPr>
-      </w:pPr>
-    </w:p>
-    <w:p>
-      <w:pPr>
-        <w:rPr>
-          <w:sz w:val="24"/>
-          <w:szCs w:val="24"/>
-        </w:rPr>
-      </w:pPr>
-    </w:p>
-    <w:p>
-      <w:pPr>
-        <w:rPr>
-          <w:sz w:val="24"/>
-          <w:szCs w:val="24"/>
-        </w:rPr>
-      </w:pPr>
-    </w:p>
-    <w:p>
-      <w:pPr>
-        <w:rPr>
-          <w:sz w:val="24"/>
-          <w:szCs w:val="24"/>
-        </w:rPr>
-      </w:pPr>
-    </w:p>
-    <w:p>
-      <w:pPr>
-        <w:rPr>
-          <w:sz w:val="24"/>
-          <w:szCs w:val="24"/>
-        </w:rPr>
-      </w:pPr>
-    </w:p>
-    <w:p>
-      <w:pPr>
-        <w:rPr>
-          <w:sz w:val="24"/>
-          <w:szCs w:val="24"/>
-        </w:rPr>
-      </w:pPr>
-    </w:p>
-    <w:p>
-      <w:pPr>
-        <w:rPr>
-          <w:sz w:val="24"/>
-          <w:szCs w:val="24"/>
-        </w:rPr>
-      </w:pPr>
-    </w:p>
-    <w:p>
-      <w:pPr>
-        <w:rPr>
-          <w:sz w:val="24"/>
-          <w:szCs w:val="24"/>
-        </w:rPr>
-      </w:pPr>
-      <w:r>
-        <w:rPr>
-          <w:sz w:val="24"/>
+    </w:p>
+    <w:p>
+      <w:pPr>
+        <w:rPr>
+          <w:szCs w:val="24"/>
+        </w:rPr>
+      </w:pPr>
+      <w:r>
+        <w:rPr>
           <w:szCs w:val="24"/>
         </w:rPr>
         <w:lastRenderedPageBreak/>
@@ -3892,34 +3827,29 @@
     <w:p>
       <w:pPr>
         <w:rPr>
-          <w:sz w:val="24"/>
-          <w:szCs w:val="24"/>
-        </w:rPr>
-      </w:pPr>
-      <w:r>
-        <w:rPr>
-          <w:sz w:val="24"/>
+          <w:szCs w:val="24"/>
+        </w:rPr>
+      </w:pPr>
+      <w:r>
+        <w:rPr>
           <w:szCs w:val="24"/>
         </w:rPr>
         <w:t xml:space="preserve">Et </w:t>
       </w:r>
       <w:r>
         <w:rPr>
-          <w:sz w:val="24"/>
           <w:szCs w:val="24"/>
         </w:rPr>
         <w:t>en mesurant</w:t>
       </w:r>
       <w:r>
         <w:rPr>
-          <w:sz w:val="24"/>
           <w:szCs w:val="24"/>
         </w:rPr>
         <w:t xml:space="preserve"> les angle </w:t>
       </w:r>
       <w:r>
         <w:rPr>
-          <w:sz w:val="24"/>
           <w:szCs w:val="24"/>
           <w:lang w:val="el-GR"/>
         </w:rPr>
@@ -3927,14 +3857,12 @@
       </w:r>
       <w:r>
         <w:rPr>
-          <w:sz w:val="24"/>
           <w:szCs w:val="24"/>
         </w:rPr>
         <w:t xml:space="preserve"> et </w:t>
       </w:r>
       <w:r>
         <w:rPr>
-          <w:sz w:val="24"/>
           <w:szCs w:val="24"/>
           <w:lang w:val="el-GR"/>
         </w:rPr>
@@ -3942,28 +3870,24 @@
       </w:r>
       <w:r>
         <w:rPr>
-          <w:sz w:val="24"/>
           <w:szCs w:val="24"/>
         </w:rPr>
         <w:t xml:space="preserve"> nous pouvons calculer </w:t>
       </w:r>
       <w:r>
         <w:rPr>
-          <w:sz w:val="24"/>
           <w:szCs w:val="24"/>
         </w:rPr>
         <w:t xml:space="preserve">Ɣ </w:t>
       </w:r>
       <w:r>
         <w:rPr>
-          <w:sz w:val="24"/>
           <w:szCs w:val="24"/>
         </w:rPr>
         <w:t>le troisi</w:t>
       </w:r>
       <w:r>
         <w:rPr>
-          <w:sz w:val="24"/>
           <w:szCs w:val="24"/>
         </w:rPr>
         <w:t>ème angle du triangle ABC</w:t>
@@ -3972,14 +3896,12 @@
     <w:p>
       <w:pPr>
         <w:rPr>
-          <w:sz w:val="24"/>
           <w:szCs w:val="24"/>
         </w:rPr>
       </w:pPr>
       <w:r>
         <w:rPr>
           <w:noProof/>
-          <w:sz w:val="24"/>
           <w:szCs w:val="24"/>
         </w:rPr>
         <mc:AlternateContent>
@@ -4264,7 +4186,6 @@
       </w:r>
       <w:r>
         <w:rPr>
-          <w:sz w:val="24"/>
           <w:szCs w:val="24"/>
         </w:rPr>
         <w:t>Avec :</w:t>
@@ -4273,56 +4194,48 @@
     <w:p>
       <w:pPr>
         <w:rPr>
-          <w:sz w:val="24"/>
-          <w:szCs w:val="24"/>
-        </w:rPr>
-      </w:pPr>
-    </w:p>
-    <w:p>
-      <w:pPr>
-        <w:rPr>
-          <w:sz w:val="24"/>
-          <w:szCs w:val="24"/>
-        </w:rPr>
-      </w:pPr>
-      <w:r>
-        <w:rPr>
-          <w:sz w:val="24"/>
+          <w:szCs w:val="24"/>
+        </w:rPr>
+      </w:pPr>
+    </w:p>
+    <w:p>
+      <w:pPr>
+        <w:rPr>
+          <w:szCs w:val="24"/>
+        </w:rPr>
+      </w:pPr>
+      <w:r>
+        <w:rPr>
           <w:szCs w:val="24"/>
         </w:rPr>
         <w:t>A</w:t>
       </w:r>
       <w:r>
         <w:rPr>
-          <w:sz w:val="24"/>
           <w:szCs w:val="24"/>
         </w:rPr>
         <w:t>i</w:t>
       </w:r>
       <w:r>
         <w:rPr>
-          <w:sz w:val="24"/>
           <w:szCs w:val="24"/>
         </w:rPr>
         <w:t xml:space="preserve">nsi avec la </w:t>
       </w:r>
       <w:r>
         <w:rPr>
-          <w:sz w:val="24"/>
           <w:szCs w:val="24"/>
         </w:rPr>
         <w:t xml:space="preserve">loi </w:t>
       </w:r>
       <w:r>
         <w:rPr>
-          <w:sz w:val="24"/>
           <w:szCs w:val="24"/>
         </w:rPr>
         <w:t>des sinus</w:t>
       </w:r>
       <w:r>
         <w:rPr>
-          <w:sz w:val="24"/>
           <w:szCs w:val="24"/>
         </w:rPr>
         <w:t> :</w:t>
@@ -4332,7 +4245,6 @@
       <w:pPr>
         <w:rPr>
           <w:rFonts w:eastAsiaTheme="minorEastAsia"/>
-          <w:sz w:val="24"/>
           <w:szCs w:val="24"/>
         </w:rPr>
       </w:pPr>
@@ -4347,7 +4259,6 @@
                 <w:rPr>
                   <w:rFonts w:ascii="Cambria Math" w:hAnsi="Cambria Math"/>
                   <w:i/>
-                  <w:sz w:val="24"/>
                   <w:szCs w:val="24"/>
                 </w:rPr>
               </m:ctrlPr>
@@ -4356,7 +4267,6 @@
               <m:r>
                 <w:rPr>
                   <w:rFonts w:ascii="Cambria Math" w:hAnsi="Cambria Math"/>
-                  <w:sz w:val="24"/>
                   <w:szCs w:val="24"/>
                 </w:rPr>
                 <m:t>AB</m:t>
@@ -4366,7 +4276,6 @@
               <m:r>
                 <w:rPr>
                   <w:rFonts w:ascii="Cambria Math" w:hAnsi="Cambria Math"/>
-                  <w:sz w:val="24"/>
                   <w:szCs w:val="24"/>
                 </w:rPr>
                 <m:t>sin(</m:t>
@@ -4377,7 +4286,6 @@
                 </m:rPr>
                 <w:rPr>
                   <w:rFonts w:ascii="Cambria Math" w:hAnsi="Cambria Math"/>
-                  <w:sz w:val="24"/>
                   <w:szCs w:val="24"/>
                 </w:rPr>
                 <m:t>Ɣ</m:t>
@@ -4385,7 +4293,6 @@
               <m:r>
                 <w:rPr>
                   <w:rFonts w:ascii="Cambria Math" w:hAnsi="Cambria Math"/>
-                  <w:sz w:val="24"/>
                   <w:szCs w:val="24"/>
                 </w:rPr>
                 <m:t>)</m:t>
@@ -4395,7 +4302,6 @@
           <m:r>
             <w:rPr>
               <w:rFonts w:ascii="Cambria Math" w:hAnsi="Cambria Math"/>
-              <w:sz w:val="24"/>
               <w:szCs w:val="24"/>
             </w:rPr>
             <m:t xml:space="preserve"> = </m:t>
@@ -4406,7 +4312,6 @@
                 <w:rPr>
                   <w:rFonts w:ascii="Cambria Math" w:hAnsi="Cambria Math"/>
                   <w:i/>
-                  <w:sz w:val="24"/>
                   <w:szCs w:val="24"/>
                 </w:rPr>
               </m:ctrlPr>
@@ -4415,7 +4320,6 @@
               <m:r>
                 <w:rPr>
                   <w:rFonts w:ascii="Cambria Math" w:hAnsi="Cambria Math"/>
-                  <w:sz w:val="24"/>
                   <w:szCs w:val="24"/>
                 </w:rPr>
                 <m:t>BC</m:t>
@@ -4425,7 +4329,6 @@
               <m:r>
                 <w:rPr>
                   <w:rFonts w:ascii="Cambria Math" w:hAnsi="Cambria Math"/>
-                  <w:sz w:val="24"/>
                   <w:szCs w:val="24"/>
                 </w:rPr>
                 <m:t>sin(</m:t>
@@ -4436,7 +4339,6 @@
                 </m:rPr>
                 <w:rPr>
                   <w:rFonts w:ascii="Cambria Math" w:hAnsi="Cambria Math"/>
-                  <w:sz w:val="24"/>
                   <w:szCs w:val="24"/>
                   <w:lang w:val="el-GR"/>
                 </w:rPr>
@@ -4445,7 +4347,6 @@
               <m:r>
                 <w:rPr>
                   <w:rFonts w:ascii="Cambria Math" w:hAnsi="Cambria Math"/>
-                  <w:sz w:val="24"/>
                   <w:szCs w:val="24"/>
                 </w:rPr>
                 <m:t>)</m:t>
@@ -4455,7 +4356,6 @@
           <m:r>
             <w:rPr>
               <w:rFonts w:ascii="Cambria Math" w:hAnsi="Cambria Math"/>
-              <w:sz w:val="24"/>
               <w:szCs w:val="24"/>
             </w:rPr>
             <m:t xml:space="preserve"> = </m:t>
@@ -4466,7 +4366,6 @@
                 <w:rPr>
                   <w:rFonts w:ascii="Cambria Math" w:hAnsi="Cambria Math"/>
                   <w:i/>
-                  <w:sz w:val="24"/>
                   <w:szCs w:val="24"/>
                 </w:rPr>
               </m:ctrlPr>
@@ -4475,7 +4374,6 @@
               <m:r>
                 <w:rPr>
                   <w:rFonts w:ascii="Cambria Math" w:hAnsi="Cambria Math"/>
-                  <w:sz w:val="24"/>
                   <w:szCs w:val="24"/>
                 </w:rPr>
                 <m:t>CA</m:t>
@@ -4485,7 +4383,6 @@
               <m:r>
                 <w:rPr>
                   <w:rFonts w:ascii="Cambria Math" w:hAnsi="Cambria Math"/>
-                  <w:sz w:val="24"/>
                   <w:szCs w:val="24"/>
                 </w:rPr>
                 <m:t>sin(</m:t>
@@ -4496,7 +4393,6 @@
                 </m:rPr>
                 <w:rPr>
                   <w:rFonts w:ascii="Cambria Math" w:hAnsi="Cambria Math"/>
-                  <w:sz w:val="24"/>
                   <w:szCs w:val="24"/>
                   <w:lang w:val="el-GR"/>
                 </w:rPr>
@@ -4505,7 +4401,6 @@
               <m:r>
                 <w:rPr>
                   <w:rFonts w:ascii="Cambria Math" w:hAnsi="Cambria Math"/>
-                  <w:sz w:val="24"/>
                   <w:szCs w:val="24"/>
                 </w:rPr>
                 <m:t>)</m:t>
@@ -4519,14 +4414,12 @@
       <w:pPr>
         <w:rPr>
           <w:rFonts w:eastAsiaTheme="minorEastAsia"/>
-          <w:sz w:val="24"/>
           <w:szCs w:val="24"/>
         </w:rPr>
       </w:pPr>
       <w:r>
         <w:rPr>
           <w:noProof/>
-          <w:sz w:val="24"/>
           <w:szCs w:val="24"/>
         </w:rPr>
         <mc:AlternateContent>
@@ -4788,7 +4681,6 @@
       <w:pPr>
         <w:rPr>
           <w:rFonts w:eastAsiaTheme="minorEastAsia"/>
-          <w:sz w:val="24"/>
           <w:szCs w:val="24"/>
         </w:rPr>
       </w:pPr>
@@ -4797,14 +4689,12 @@
       <w:pPr>
         <w:rPr>
           <w:rFonts w:eastAsiaTheme="minorEastAsia"/>
-          <w:sz w:val="24"/>
           <w:szCs w:val="24"/>
         </w:rPr>
       </w:pPr>
       <w:r>
         <w:rPr>
           <w:rFonts w:eastAsiaTheme="minorEastAsia"/>
-          <w:sz w:val="24"/>
           <w:szCs w:val="24"/>
         </w:rPr>
         <w:t>Et nous pouvons calculer la distance HC et B</w:t>
@@ -4812,7 +4702,6 @@
       <w:r>
         <w:rPr>
           <w:rFonts w:eastAsiaTheme="minorEastAsia"/>
-          <w:sz w:val="24"/>
           <w:szCs w:val="24"/>
         </w:rPr>
         <w:t>H</w:t>
@@ -4820,7 +4709,6 @@
       <w:r>
         <w:rPr>
           <w:rFonts w:eastAsiaTheme="minorEastAsia"/>
-          <w:sz w:val="24"/>
           <w:szCs w:val="24"/>
         </w:rPr>
         <w:t xml:space="preserve"> avec sinus et cosinus de BC :</w:t>
@@ -4830,14 +4718,12 @@
       <w:pPr>
         <w:rPr>
           <w:rFonts w:eastAsiaTheme="minorEastAsia"/>
-          <w:sz w:val="24"/>
           <w:szCs w:val="24"/>
         </w:rPr>
       </w:pPr>
       <w:r>
         <w:rPr>
           <w:noProof/>
-          <w:sz w:val="24"/>
           <w:szCs w:val="24"/>
         </w:rPr>
         <mc:AlternateContent>
@@ -5101,36 +4987,31 @@
       <w:pPr>
         <w:rPr>
           <w:rFonts w:eastAsiaTheme="minorEastAsia"/>
-          <w:sz w:val="24"/>
-          <w:szCs w:val="24"/>
-        </w:rPr>
-      </w:pPr>
-    </w:p>
-    <w:p>
-      <w:pPr>
-        <w:rPr>
-          <w:sz w:val="24"/>
-          <w:szCs w:val="24"/>
-        </w:rPr>
-      </w:pPr>
-    </w:p>
-    <w:p>
-      <w:pPr>
-        <w:rPr>
-          <w:sz w:val="24"/>
-          <w:szCs w:val="24"/>
-        </w:rPr>
-      </w:pPr>
-      <w:r>
-        <w:rPr>
-          <w:sz w:val="24"/>
+          <w:szCs w:val="24"/>
+        </w:rPr>
+      </w:pPr>
+    </w:p>
+    <w:p>
+      <w:pPr>
+        <w:rPr>
+          <w:szCs w:val="24"/>
+        </w:rPr>
+      </w:pPr>
+    </w:p>
+    <w:p>
+      <w:pPr>
+        <w:rPr>
+          <w:szCs w:val="24"/>
+        </w:rPr>
+      </w:pPr>
+      <w:r>
+        <w:rPr>
           <w:szCs w:val="24"/>
         </w:rPr>
         <w:t>Nous pourrons donc calculer la position du point C</w:t>
       </w:r>
       <w:r>
         <w:rPr>
-          <w:sz w:val="24"/>
           <w:szCs w:val="24"/>
         </w:rPr>
         <w:t>.</w:t>
@@ -5138,188 +5019,20 @@
     </w:p>
     <w:p>
       <w:pPr>
-        <w:rPr>
-          <w:sz w:val="24"/>
+        <w:jc w:val="center"/>
+        <w:rPr>
           <w:szCs w:val="24"/>
         </w:rPr>
       </w:pPr>
       <w:r>
         <w:rPr>
           <w:noProof/>
-        </w:rPr>
-        <mc:AlternateContent>
-          <mc:Choice Requires="wps">
-            <w:drawing>
-              <wp:anchor distT="0" distB="0" distL="114300" distR="114300" simplePos="0" relativeHeight="251679744" behindDoc="1" locked="0" layoutInCell="1" allowOverlap="1" wp14:anchorId="1B0E2A05" wp14:editId="1A92AFEE">
-                <wp:simplePos x="0" y="0"/>
-                <wp:positionH relativeFrom="column">
-                  <wp:posOffset>1979295</wp:posOffset>
-                </wp:positionH>
-                <wp:positionV relativeFrom="paragraph">
-                  <wp:posOffset>2012950</wp:posOffset>
-                </wp:positionV>
-                <wp:extent cx="1796415" cy="635"/>
-                <wp:effectExtent l="0" t="0" r="0" b="0"/>
-                <wp:wrapTight wrapText="bothSides">
-                  <wp:wrapPolygon edited="0">
-                    <wp:start x="0" y="0"/>
-                    <wp:lineTo x="0" y="21600"/>
-                    <wp:lineTo x="21600" y="21600"/>
-                    <wp:lineTo x="21600" y="0"/>
-                  </wp:wrapPolygon>
-                </wp:wrapTight>
-                <wp:docPr id="19" name="Zone de texte 19"/>
-                <wp:cNvGraphicFramePr/>
-                <a:graphic xmlns:a="http://schemas.openxmlformats.org/drawingml/2006/main">
-                  <a:graphicData uri="http://schemas.microsoft.com/office/word/2010/wordprocessingShape">
-                    <wps:wsp>
-                      <wps:cNvSpPr txBox="1"/>
-                      <wps:spPr>
-                        <a:xfrm>
-                          <a:off x="0" y="0"/>
-                          <a:ext cx="1796415" cy="635"/>
-                        </a:xfrm>
-                        <a:prstGeom prst="rect">
-                          <a:avLst/>
-                        </a:prstGeom>
-                        <a:solidFill>
-                          <a:prstClr val="white"/>
-                        </a:solidFill>
-                        <a:ln>
-                          <a:noFill/>
-                        </a:ln>
-                      </wps:spPr>
-                      <wps:txbx>
-                        <w:txbxContent>
-                          <w:p>
-                            <w:pPr>
-                              <w:pStyle w:val="Lgende"/>
-                              <w:rPr>
-                                <w:noProof/>
-                                <w:sz w:val="24"/>
-                                <w:szCs w:val="24"/>
-                              </w:rPr>
-                            </w:pPr>
-                            <w:bookmarkStart w:id="23" w:name="_Toc94168077"/>
-                            <w:r>
-                              <w:t xml:space="preserve">Figure </w:t>
-                            </w:r>
-                            <w:fldSimple w:instr=" SEQ Figure \* ARABIC ">
-                              <w:r>
-                                <w:rPr>
-                                  <w:noProof/>
-                                </w:rPr>
-                                <w:t>5</w:t>
-                              </w:r>
-                            </w:fldSimple>
-                            <w:r>
-                              <w:t xml:space="preserve"> : Calcule de l'angle </w:t>
-                            </w:r>
-                            <m:oMath>
-                              <m:r>
-                                <w:rPr>
-                                  <w:rFonts w:ascii="Cambria Math" w:hAnsi="Cambria Math"/>
-                                  <w:lang w:val="el-GR"/>
-                                </w:rPr>
-                                <m:t>α</m:t>
-                              </m:r>
-                            </m:oMath>
-                            <w:bookmarkEnd w:id="23"/>
-                            <w:r>
-                              <w:t xml:space="preserve"> </w:t>
-                            </w:r>
-                          </w:p>
-                        </w:txbxContent>
-                      </wps:txbx>
-                      <wps:bodyPr rot="0" spcFirstLastPara="0" vertOverflow="overflow" horzOverflow="overflow" vert="horz" wrap="square" lIns="0" tIns="0" rIns="0" bIns="0" numCol="1" spcCol="0" rtlCol="0" fromWordArt="0" anchor="t" anchorCtr="0" forceAA="0" compatLnSpc="1">
-                        <a:prstTxWarp prst="textNoShape">
-                          <a:avLst/>
-                        </a:prstTxWarp>
-                        <a:spAutoFit/>
-                      </wps:bodyPr>
-                    </wps:wsp>
-                  </a:graphicData>
-                </a:graphic>
-              </wp:anchor>
-            </w:drawing>
-          </mc:Choice>
-          <mc:Fallback>
-            <w:pict>
-              <v:shape w14:anchorId="1B0E2A05" id="Zone de texte 19" o:spid="_x0000_s1030" type="#_x0000_t202" style="position:absolute;margin-left:155.85pt;margin-top:158.5pt;width:141.45pt;height:.05pt;z-index:-251636736;visibility:visible;mso-wrap-style:square;mso-wrap-distance-left:9pt;mso-wrap-distance-top:0;mso-wrap-distance-right:9pt;mso-wrap-distance-bottom:0;mso-position-horizontal:absolute;mso-position-horizontal-relative:text;mso-position-vertical:absolute;mso-position-vertical-relative:text;v-text-anchor:top" o:gfxdata="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" stroked="f">
-                <v:textbox style="mso-fit-shape-to-text:t" inset="0,0,0,0">
-                  <w:txbxContent>
-                    <w:p>
-                      <w:pPr>
-                        <w:pStyle w:val="Lgende"/>
-                        <w:rPr>
-                          <w:noProof/>
-                          <w:sz w:val="24"/>
-                          <w:szCs w:val="24"/>
-                        </w:rPr>
-                      </w:pPr>
-                      <w:bookmarkStart w:id="24" w:name="_Toc94168077"/>
-                      <w:r>
-                        <w:t xml:space="preserve">Figure </w:t>
-                      </w:r>
-                      <w:fldSimple w:instr=" SEQ Figure \* ARABIC ">
-                        <w:r>
-                          <w:rPr>
-                            <w:noProof/>
-                          </w:rPr>
-                          <w:t>5</w:t>
-                        </w:r>
-                      </w:fldSimple>
-                      <w:r>
-                        <w:t xml:space="preserve"> : Calcule de l'angle </w:t>
-                      </w:r>
-                      <m:oMath>
-                        <m:r>
-                          <w:rPr>
-                            <w:rFonts w:ascii="Cambria Math" w:hAnsi="Cambria Math"/>
-                            <w:lang w:val="el-GR"/>
-                          </w:rPr>
-                          <m:t>α</m:t>
-                        </m:r>
-                      </m:oMath>
-                      <w:bookmarkEnd w:id="24"/>
-                      <w:r>
-                        <w:t xml:space="preserve"> </w:t>
-                      </w:r>
-                    </w:p>
-                  </w:txbxContent>
-                </v:textbox>
-                <w10:wrap type="tight"/>
-              </v:shape>
-            </w:pict>
-          </mc:Fallback>
-        </mc:AlternateContent>
-      </w:r>
-      <w:r>
-        <w:rPr>
-          <w:noProof/>
-          <w:sz w:val="24"/>
           <w:szCs w:val="24"/>
         </w:rPr>
         <w:drawing>
-          <wp:anchor distT="0" distB="0" distL="114300" distR="114300" simplePos="0" relativeHeight="251671552" behindDoc="1" locked="0" layoutInCell="1" allowOverlap="1" wp14:anchorId="5E055D13" wp14:editId="0DE592D8">
-            <wp:simplePos x="0" y="0"/>
-            <wp:positionH relativeFrom="margin">
-              <wp:align>center</wp:align>
-            </wp:positionH>
-            <wp:positionV relativeFrom="paragraph">
-              <wp:posOffset>250825</wp:posOffset>
-            </wp:positionV>
+          <wp:inline distT="0" distB="0" distL="0" distR="0" wp14:anchorId="5E055D13" wp14:editId="3FB7A554">
             <wp:extent cx="1613535" cy="1796415"/>
             <wp:effectExtent l="3810" t="0" r="9525" b="9525"/>
-            <wp:wrapTight wrapText="bothSides">
-              <wp:wrapPolygon edited="0">
-                <wp:start x="21549" y="-46"/>
-                <wp:lineTo x="128" y="-46"/>
-                <wp:lineTo x="128" y="21485"/>
-                <wp:lineTo x="21549" y="21485"/>
-                <wp:lineTo x="21549" y="-46"/>
-              </wp:wrapPolygon>
-            </wp:wrapTight>
             <wp:docPr id="7" name="Image 7"/>
             <wp:cNvGraphicFramePr>
               <a:graphicFrameLocks xmlns:a="http://schemas.openxmlformats.org/drawingml/2006/main" noChangeAspect="1"/>
@@ -5362,244 +5075,346 @@
                 </pic:pic>
               </a:graphicData>
             </a:graphic>
-          </wp:anchor>
+          </wp:inline>
         </w:drawing>
       </w:r>
-      <w:r>
-        <w:rPr>
-          <w:sz w:val="24"/>
-          <w:szCs w:val="24"/>
-        </w:rPr>
-        <w:t xml:space="preserve">Pour calculer les angle </w:t>
-      </w:r>
-      <w:r>
-        <w:rPr>
-          <w:sz w:val="24"/>
-          <w:szCs w:val="24"/>
-          <w:lang w:val="el-GR"/>
-        </w:rPr>
-        <w:t>α</w:t>
-      </w:r>
-      <w:r>
-        <w:rPr>
-          <w:sz w:val="24"/>
-          <w:szCs w:val="24"/>
-        </w:rPr>
-        <w:t xml:space="preserve"> nous allons nous passer dans ce schéma :</w:t>
-      </w:r>
-    </w:p>
-    <w:p>
-      <w:pPr>
-        <w:rPr>
-          <w:rFonts w:eastAsiaTheme="minorEastAsia"/>
-          <w:sz w:val="24"/>
-          <w:szCs w:val="24"/>
-        </w:rPr>
-      </w:pPr>
-    </w:p>
-    <w:p>
-      <w:pPr>
-        <w:rPr>
-          <w:rFonts w:eastAsiaTheme="minorEastAsia"/>
-          <w:sz w:val="24"/>
-          <w:szCs w:val="24"/>
-        </w:rPr>
-      </w:pPr>
-    </w:p>
-    <w:p>
-      <w:pPr>
-        <w:rPr>
-          <w:rFonts w:eastAsiaTheme="minorEastAsia"/>
-          <w:sz w:val="24"/>
-          <w:szCs w:val="24"/>
-        </w:rPr>
-      </w:pPr>
-    </w:p>
-    <w:p>
-      <w:pPr>
-        <w:rPr>
-          <w:rFonts w:eastAsiaTheme="minorEastAsia"/>
-          <w:sz w:val="24"/>
-          <w:szCs w:val="24"/>
-        </w:rPr>
-      </w:pPr>
-    </w:p>
-    <w:p>
-      <w:pPr>
-        <w:rPr>
-          <w:rFonts w:eastAsiaTheme="minorEastAsia"/>
-          <w:sz w:val="24"/>
-          <w:szCs w:val="24"/>
-        </w:rPr>
-      </w:pPr>
-    </w:p>
-    <w:p>
-      <w:pPr>
-        <w:rPr>
-          <w:rFonts w:eastAsiaTheme="minorEastAsia"/>
-          <w:sz w:val="24"/>
-          <w:szCs w:val="24"/>
-        </w:rPr>
-      </w:pPr>
-    </w:p>
-    <w:p>
-      <w:pPr>
-        <w:rPr>
-          <w:rFonts w:eastAsiaTheme="minorEastAsia"/>
-          <w:sz w:val="24"/>
-          <w:szCs w:val="24"/>
-        </w:rPr>
-      </w:pPr>
-    </w:p>
-    <w:p>
-      <w:pPr>
-        <w:rPr>
-          <w:rFonts w:eastAsiaTheme="minorEastAsia"/>
-          <w:sz w:val="24"/>
-          <w:szCs w:val="24"/>
-        </w:rPr>
-      </w:pPr>
-      <w:r>
-        <w:rPr>
-          <w:rFonts w:eastAsiaTheme="minorEastAsia"/>
-          <w:sz w:val="24"/>
-          <w:szCs w:val="24"/>
-        </w:rPr>
-        <w:t>Les seules données</w:t>
-      </w:r>
-      <w:r>
-        <w:rPr>
-          <w:rFonts w:eastAsiaTheme="minorEastAsia"/>
-          <w:sz w:val="24"/>
-          <w:szCs w:val="24"/>
-        </w:rPr>
-        <w:t xml:space="preserve"> que nous avons sont : L’angle d’ouverture (</w:t>
-      </w:r>
-      <w:proofErr w:type="spellStart"/>
-      <w:r>
-        <w:rPr>
-          <w:rFonts w:eastAsiaTheme="minorEastAsia"/>
-          <w:sz w:val="24"/>
-          <w:szCs w:val="24"/>
-        </w:rPr>
-        <w:t>ouverture_ecrant</w:t>
-      </w:r>
-      <w:proofErr w:type="spellEnd"/>
-      <w:r>
-        <w:rPr>
-          <w:rFonts w:eastAsiaTheme="minorEastAsia"/>
-          <w:sz w:val="24"/>
-          <w:szCs w:val="24"/>
-        </w:rPr>
-        <w:t>) de la caméra le nombre de pixel en longueur de l’écran (</w:t>
-      </w:r>
-      <w:proofErr w:type="spellStart"/>
-      <w:r>
-        <w:rPr>
-          <w:rFonts w:eastAsiaTheme="minorEastAsia"/>
-          <w:sz w:val="24"/>
-          <w:szCs w:val="24"/>
-        </w:rPr>
-        <w:t>L_ecrant</w:t>
-      </w:r>
-      <w:proofErr w:type="spellEnd"/>
-      <w:r>
-        <w:rPr>
-          <w:rFonts w:eastAsiaTheme="minorEastAsia"/>
-          <w:sz w:val="24"/>
-          <w:szCs w:val="24"/>
-        </w:rPr>
-        <w:t>)  et le nombre de pixels séparant le bord de l’image et le point C sur cette image (</w:t>
-      </w:r>
-      <w:proofErr w:type="spellStart"/>
-      <w:r>
-        <w:rPr>
-          <w:rFonts w:eastAsiaTheme="minorEastAsia"/>
-          <w:sz w:val="24"/>
-          <w:szCs w:val="24"/>
-        </w:rPr>
-        <w:t>Nbr_pix_im_g</w:t>
-      </w:r>
-      <w:proofErr w:type="spellEnd"/>
-      <w:r>
-        <w:rPr>
-          <w:rFonts w:eastAsiaTheme="minorEastAsia"/>
-          <w:sz w:val="24"/>
-          <w:szCs w:val="24"/>
-        </w:rPr>
-        <w:t>)</w:t>
-      </w:r>
-      <w:r>
-        <w:rPr>
-          <w:rFonts w:eastAsiaTheme="minorEastAsia"/>
-          <w:sz w:val="24"/>
-          <w:szCs w:val="24"/>
-        </w:rPr>
-        <w:t>.</w:t>
-      </w:r>
-    </w:p>
-    <w:p>
-      <w:pPr>
-        <w:rPr>
-          <w:rFonts w:eastAsiaTheme="minorEastAsia"/>
-          <w:sz w:val="24"/>
-          <w:szCs w:val="24"/>
-        </w:rPr>
-      </w:pPr>
-      <w:r>
-        <w:rPr>
-          <w:rFonts w:eastAsiaTheme="minorEastAsia"/>
-          <w:sz w:val="24"/>
-          <w:szCs w:val="24"/>
-        </w:rPr>
-        <w:t xml:space="preserve">Calculons déjà la </w:t>
-      </w:r>
-      <w:proofErr w:type="spellStart"/>
-      <w:r>
-        <w:rPr>
-          <w:rFonts w:eastAsiaTheme="minorEastAsia"/>
-          <w:sz w:val="24"/>
-          <w:szCs w:val="24"/>
-        </w:rPr>
-        <w:t>d_ecrant</w:t>
-      </w:r>
-      <w:proofErr w:type="spellEnd"/>
-      <w:r>
-        <w:rPr>
-          <w:rFonts w:eastAsiaTheme="minorEastAsia"/>
-          <w:sz w:val="24"/>
-          <w:szCs w:val="24"/>
-        </w:rPr>
-        <w:t>  (distance en pixel):</w:t>
-      </w:r>
-    </w:p>
-    <w:p>
-      <w:pPr>
-        <w:rPr>
-          <w:rFonts w:eastAsiaTheme="minorEastAsia"/>
-          <w:sz w:val="24"/>
+    </w:p>
+    <w:p>
+      <w:pPr>
+        <w:jc w:val="center"/>
+        <w:rPr>
           <w:szCs w:val="24"/>
         </w:rPr>
       </w:pPr>
       <w:r>
         <w:rPr>
           <w:noProof/>
-          <w:sz w:val="24"/>
-          <w:szCs w:val="24"/>
         </w:rPr>
         <mc:AlternateContent>
           <mc:Choice Requires="wps">
             <w:drawing>
-              <wp:anchor distT="45720" distB="45720" distL="114300" distR="114300" simplePos="0" relativeHeight="251665408" behindDoc="0" locked="0" layoutInCell="1" allowOverlap="1" wp14:anchorId="0B8B7021" wp14:editId="17C8ED11">
+              <wp:inline distT="0" distB="0" distL="0" distR="0" wp14:anchorId="4C6B8B5D" wp14:editId="54CE4759">
+                <wp:extent cx="1796415" cy="635"/>
+                <wp:effectExtent l="0" t="0" r="0" b="0"/>
+                <wp:docPr id="19" name="Zone de texte 19"/>
+                <wp:cNvGraphicFramePr/>
+                <a:graphic xmlns:a="http://schemas.openxmlformats.org/drawingml/2006/main">
+                  <a:graphicData uri="http://schemas.microsoft.com/office/word/2010/wordprocessingShape">
+                    <wps:wsp>
+                      <wps:cNvSpPr txBox="1"/>
+                      <wps:spPr>
+                        <a:xfrm>
+                          <a:off x="0" y="0"/>
+                          <a:ext cx="1796415" cy="635"/>
+                        </a:xfrm>
+                        <a:prstGeom prst="rect">
+                          <a:avLst/>
+                        </a:prstGeom>
+                        <a:solidFill>
+                          <a:prstClr val="white"/>
+                        </a:solidFill>
+                        <a:ln>
+                          <a:noFill/>
+                        </a:ln>
+                      </wps:spPr>
+                      <wps:txbx>
+                        <w:txbxContent>
+                          <w:p>
+                            <w:pPr>
+                              <w:pStyle w:val="Lgende"/>
+                              <w:rPr>
+                                <w:noProof/>
+                                <w:sz w:val="24"/>
+                                <w:szCs w:val="24"/>
+                              </w:rPr>
+                            </w:pPr>
+                            <w:bookmarkStart w:id="23" w:name="_Toc94169971"/>
+                            <w:r>
+                              <w:t xml:space="preserve">Figure </w:t>
+                            </w:r>
+                            <w:r>
+                              <w:fldChar w:fldCharType="begin"/>
+                            </w:r>
+                            <w:r>
+                              <w:instrText xml:space="preserve"> SEQ Figure \* ARABIC </w:instrText>
+                            </w:r>
+                            <w:r>
+                              <w:fldChar w:fldCharType="separate"/>
+                            </w:r>
+                            <w:r>
+                              <w:rPr>
+                                <w:noProof/>
+                              </w:rPr>
+                              <w:t>5</w:t>
+                            </w:r>
+                            <w:r>
+                              <w:rPr>
+                                <w:noProof/>
+                              </w:rPr>
+                              <w:fldChar w:fldCharType="end"/>
+                            </w:r>
+                            <w:r>
+                              <w:t xml:space="preserve"> : Calcule de l'angle </w:t>
+                            </w:r>
+                            <m:oMath>
+                              <m:r>
+                                <w:rPr>
+                                  <w:rFonts w:ascii="Cambria Math" w:hAnsi="Cambria Math"/>
+                                  <w:lang w:val="el-GR"/>
+                                </w:rPr>
+                                <m:t>α</m:t>
+                              </m:r>
+                            </m:oMath>
+                            <w:bookmarkEnd w:id="23"/>
+                            <w:r>
+                              <w:t xml:space="preserve"> </w:t>
+                            </w:r>
+                          </w:p>
+                        </w:txbxContent>
+                      </wps:txbx>
+                      <wps:bodyPr rot="0" spcFirstLastPara="0" vertOverflow="overflow" horzOverflow="overflow" vert="horz" wrap="square" lIns="0" tIns="0" rIns="0" bIns="0" numCol="1" spcCol="0" rtlCol="0" fromWordArt="0" anchor="t" anchorCtr="0" forceAA="0" compatLnSpc="1">
+                        <a:prstTxWarp prst="textNoShape">
+                          <a:avLst/>
+                        </a:prstTxWarp>
+                        <a:spAutoFit/>
+                      </wps:bodyPr>
+                    </wps:wsp>
+                  </a:graphicData>
+                </a:graphic>
+              </wp:inline>
+            </w:drawing>
+          </mc:Choice>
+          <mc:Fallback>
+            <w:pict>
+              <v:shape w14:anchorId="4C6B8B5D" id="Zone de texte 19" o:spid="_x0000_s1030" type="#_x0000_t202" style="width:141.45pt;height:.05pt;visibility:visible;mso-wrap-style:square;mso-left-percent:-10001;mso-top-percent:-10001;mso-position-horizontal:absolute;mso-position-horizontal-relative:char;mso-position-vertical:absolute;mso-position-vertical-relative:line;mso-left-percent:-10001;mso-top-percent:-10001;v-text-anchor:top" o:gfxdata="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" stroked="f">
+                <v:textbox style="mso-fit-shape-to-text:t" inset="0,0,0,0">
+                  <w:txbxContent>
+                    <w:p>
+                      <w:pPr>
+                        <w:pStyle w:val="Lgende"/>
+                        <w:rPr>
+                          <w:noProof/>
+                          <w:sz w:val="24"/>
+                          <w:szCs w:val="24"/>
+                        </w:rPr>
+                      </w:pPr>
+                      <w:bookmarkStart w:id="24" w:name="_Toc94169971"/>
+                      <w:r>
+                        <w:t xml:space="preserve">Figure </w:t>
+                      </w:r>
+                      <w:r>
+                        <w:fldChar w:fldCharType="begin"/>
+                      </w:r>
+                      <w:r>
+                        <w:instrText xml:space="preserve"> SEQ Figure \* ARABIC </w:instrText>
+                      </w:r>
+                      <w:r>
+                        <w:fldChar w:fldCharType="separate"/>
+                      </w:r>
+                      <w:r>
+                        <w:rPr>
+                          <w:noProof/>
+                        </w:rPr>
+                        <w:t>5</w:t>
+                      </w:r>
+                      <w:r>
+                        <w:rPr>
+                          <w:noProof/>
+                        </w:rPr>
+                        <w:fldChar w:fldCharType="end"/>
+                      </w:r>
+                      <w:r>
+                        <w:t xml:space="preserve"> : Calcule de l'angle </w:t>
+                      </w:r>
+                      <m:oMath>
+                        <m:r>
+                          <w:rPr>
+                            <w:rFonts w:ascii="Cambria Math" w:hAnsi="Cambria Math"/>
+                            <w:lang w:val="el-GR"/>
+                          </w:rPr>
+                          <m:t>α</m:t>
+                        </m:r>
+                      </m:oMath>
+                      <w:bookmarkEnd w:id="24"/>
+                      <w:r>
+                        <w:t xml:space="preserve"> </w:t>
+                      </w:r>
+                    </w:p>
+                  </w:txbxContent>
+                </v:textbox>
+                <w10:anchorlock/>
+              </v:shape>
+            </w:pict>
+          </mc:Fallback>
+        </mc:AlternateContent>
+      </w:r>
+    </w:p>
+    <w:p>
+      <w:pPr>
+        <w:rPr>
+          <w:szCs w:val="24"/>
+        </w:rPr>
+      </w:pPr>
+    </w:p>
+    <w:p>
+      <w:pPr>
+        <w:rPr>
+          <w:szCs w:val="24"/>
+        </w:rPr>
+      </w:pPr>
+      <w:r>
+        <w:rPr>
+          <w:szCs w:val="24"/>
+        </w:rPr>
+        <w:t xml:space="preserve">Pour calculer les angle </w:t>
+      </w:r>
+      <w:r>
+        <w:rPr>
+          <w:szCs w:val="24"/>
+          <w:lang w:val="el-GR"/>
+        </w:rPr>
+        <w:t>α</w:t>
+      </w:r>
+      <w:r>
+        <w:rPr>
+          <w:szCs w:val="24"/>
+        </w:rPr>
+        <w:t xml:space="preserve"> nous allons nous passer dans ce schéma :</w:t>
+      </w:r>
+    </w:p>
+    <w:p>
+      <w:pPr>
+        <w:rPr>
+          <w:rFonts w:eastAsiaTheme="minorEastAsia"/>
+          <w:szCs w:val="24"/>
+        </w:rPr>
+      </w:pPr>
+      <w:r>
+        <w:rPr>
+          <w:rFonts w:eastAsiaTheme="minorEastAsia"/>
+          <w:szCs w:val="24"/>
+        </w:rPr>
+        <w:t>Les seules données</w:t>
+      </w:r>
+      <w:r>
+        <w:rPr>
+          <w:rFonts w:eastAsiaTheme="minorEastAsia"/>
+          <w:szCs w:val="24"/>
+        </w:rPr>
+        <w:t xml:space="preserve"> que nous avons sont : L’angle d’ouverture (</w:t>
+      </w:r>
+      <w:proofErr w:type="spellStart"/>
+      <w:r>
+        <w:rPr>
+          <w:rFonts w:eastAsiaTheme="minorEastAsia"/>
+          <w:szCs w:val="24"/>
+        </w:rPr>
+        <w:t>ouverture_ecrant</w:t>
+      </w:r>
+      <w:proofErr w:type="spellEnd"/>
+      <w:r>
+        <w:rPr>
+          <w:rFonts w:eastAsiaTheme="minorEastAsia"/>
+          <w:szCs w:val="24"/>
+        </w:rPr>
+        <w:t>) de la caméra le nombre de pixel en longueur de l’écran (</w:t>
+      </w:r>
+      <w:proofErr w:type="spellStart"/>
+      <w:r>
+        <w:rPr>
+          <w:rFonts w:eastAsiaTheme="minorEastAsia"/>
+          <w:szCs w:val="24"/>
+        </w:rPr>
+        <w:t>L_ecrant</w:t>
+      </w:r>
+      <w:proofErr w:type="spellEnd"/>
+      <w:r>
+        <w:rPr>
+          <w:rFonts w:eastAsiaTheme="minorEastAsia"/>
+          <w:szCs w:val="24"/>
+        </w:rPr>
+        <w:t>)  et le nombre de pixels séparant le bord de l’image et le point C sur cette image (</w:t>
+      </w:r>
+      <w:proofErr w:type="spellStart"/>
+      <w:r>
+        <w:rPr>
+          <w:rFonts w:eastAsiaTheme="minorEastAsia"/>
+          <w:szCs w:val="24"/>
+        </w:rPr>
+        <w:t>Nbr_pix_im_g</w:t>
+      </w:r>
+      <w:proofErr w:type="spellEnd"/>
+      <w:r>
+        <w:rPr>
+          <w:rFonts w:eastAsiaTheme="minorEastAsia"/>
+          <w:szCs w:val="24"/>
+        </w:rPr>
+        <w:t>)</w:t>
+      </w:r>
+      <w:r>
+        <w:rPr>
+          <w:rFonts w:eastAsiaTheme="minorEastAsia"/>
+          <w:szCs w:val="24"/>
+        </w:rPr>
+        <w:t>.</w:t>
+      </w:r>
+    </w:p>
+    <w:p>
+      <w:pPr>
+        <w:rPr>
+          <w:rFonts w:eastAsiaTheme="minorEastAsia"/>
+          <w:szCs w:val="24"/>
+        </w:rPr>
+      </w:pPr>
+      <w:r>
+        <w:rPr>
+          <w:rFonts w:eastAsiaTheme="minorEastAsia"/>
+          <w:szCs w:val="24"/>
+        </w:rPr>
+        <w:t xml:space="preserve">Calculons déjà la </w:t>
+      </w:r>
+      <w:proofErr w:type="spellStart"/>
+      <w:r>
+        <w:rPr>
+          <w:rFonts w:eastAsiaTheme="minorEastAsia"/>
+          <w:szCs w:val="24"/>
+        </w:rPr>
+        <w:t>d_ecrant</w:t>
+      </w:r>
+      <w:proofErr w:type="spellEnd"/>
+      <w:r>
+        <w:rPr>
+          <w:rFonts w:eastAsiaTheme="minorEastAsia"/>
+          <w:szCs w:val="24"/>
+        </w:rPr>
+        <w:t>  (distance en pixel):</w:t>
+      </w:r>
+    </w:p>
+    <w:p>
+      <w:pPr>
+        <w:rPr>
+          <w:rFonts w:eastAsiaTheme="minorEastAsia"/>
+          <w:szCs w:val="24"/>
+        </w:rPr>
+      </w:pPr>
+      <w:r>
+        <w:rPr>
+          <w:noProof/>
+          <w:szCs w:val="24"/>
+        </w:rPr>
+        <mc:AlternateContent>
+          <mc:Choice Requires="wps">
+            <w:drawing>
+              <wp:anchor distT="45720" distB="45720" distL="114300" distR="114300" simplePos="0" relativeHeight="251665408" behindDoc="0" locked="0" layoutInCell="1" allowOverlap="1" wp14:anchorId="0B8B7021" wp14:editId="1CE5831F">
                 <wp:simplePos x="0" y="0"/>
                 <wp:positionH relativeFrom="margin">
-                  <wp:align>center</wp:align>
+                  <wp:posOffset>1069975</wp:posOffset>
                 </wp:positionH>
                 <wp:positionV relativeFrom="paragraph">
-                  <wp:posOffset>26670</wp:posOffset>
+                  <wp:posOffset>29845</wp:posOffset>
                 </wp:positionV>
-                <wp:extent cx="2590800" cy="657225"/>
-                <wp:effectExtent l="0" t="0" r="19050" b="28575"/>
+                <wp:extent cx="3091180" cy="762000"/>
+                <wp:effectExtent l="0" t="0" r="13970" b="19050"/>
                 <wp:wrapSquare wrapText="bothSides"/>
                 <wp:docPr id="8" name="Zone de texte 2"/>
                 <wp:cNvGraphicFramePr>
@@ -5614,7 +5429,7 @@
                       <wps:spPr bwMode="auto">
                         <a:xfrm>
                           <a:off x="0" y="0"/>
-                          <a:ext cx="2590800" cy="657225"/>
+                          <a:ext cx="3091180" cy="762000"/>
                         </a:xfrm>
                         <a:prstGeom prst="rect">
                           <a:avLst/>
@@ -5762,7 +5577,7 @@
           </mc:Choice>
           <mc:Fallback>
             <w:pict>
-              <v:shape w14:anchorId="0B8B7021" id="_x0000_s1031" type="#_x0000_t202" style="position:absolute;margin-left:0;margin-top:2.1pt;width:204pt;height:51.75pt;z-index:251665408;visibility:visible;mso-wrap-style:square;mso-width-percent:0;mso-height-percent:0;mso-wrap-distance-left:9pt;mso-wrap-distance-top:3.6pt;mso-wrap-distance-right:9pt;mso-wrap-distance-bottom:3.6pt;mso-position-horizontal:center;mso-position-horizontal-relative:margin;mso-position-vertical:absolute;mso-position-vertical-relative:text;mso-width-percent:0;mso-height-percent:0;mso-width-relative:margin;mso-height-relative:margin;v-text-anchor:top" o:gfxdata="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" strokecolor="red">
+              <v:shape w14:anchorId="0B8B7021" id="_x0000_s1031" type="#_x0000_t202" style="position:absolute;margin-left:84.25pt;margin-top:2.35pt;width:243.4pt;height:60pt;z-index:251665408;visibility:visible;mso-wrap-style:square;mso-width-percent:0;mso-height-percent:0;mso-wrap-distance-left:9pt;mso-wrap-distance-top:3.6pt;mso-wrap-distance-right:9pt;mso-wrap-distance-bottom:3.6pt;mso-position-horizontal:absolute;mso-position-horizontal-relative:margin;mso-position-vertical:absolute;mso-position-vertical-relative:text;mso-width-percent:0;mso-height-percent:0;mso-width-relative:margin;mso-height-relative:margin;v-text-anchor:top" o:gfxdata="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" strokecolor="red">
                 <v:textbox>
                   <w:txbxContent>
                     <w:p>
@@ -5888,7 +5703,6 @@
       <w:pPr>
         <w:rPr>
           <w:rFonts w:eastAsiaTheme="minorEastAsia"/>
-          <w:sz w:val="24"/>
           <w:szCs w:val="24"/>
         </w:rPr>
       </w:pPr>
@@ -5897,22 +5711,19 @@
       <w:pPr>
         <w:rPr>
           <w:rFonts w:eastAsiaTheme="minorEastAsia"/>
-          <w:sz w:val="24"/>
-          <w:szCs w:val="24"/>
-        </w:rPr>
-      </w:pPr>
-    </w:p>
-    <w:p>
-      <w:pPr>
-        <w:rPr>
-          <w:sz w:val="24"/>
+          <w:szCs w:val="24"/>
+        </w:rPr>
+      </w:pPr>
+    </w:p>
+    <w:p>
+      <w:pPr>
+        <w:rPr>
           <w:szCs w:val="24"/>
         </w:rPr>
       </w:pPr>
       <w:r>
         <w:rPr>
           <w:noProof/>
-          <w:sz w:val="24"/>
           <w:szCs w:val="24"/>
         </w:rPr>
         <w:lastRenderedPageBreak/>
@@ -6193,7 +6004,6 @@
       <w:r>
         <w:rPr>
           <w:rFonts w:eastAsiaTheme="minorEastAsia"/>
-          <w:sz w:val="24"/>
           <w:szCs w:val="24"/>
         </w:rPr>
         <w:t>P</w:t>
@@ -6201,7 +6011,6 @@
       <w:r>
         <w:rPr>
           <w:rFonts w:eastAsiaTheme="minorEastAsia"/>
-          <w:sz w:val="24"/>
           <w:szCs w:val="24"/>
         </w:rPr>
         <w:t xml:space="preserve">uis nous </w:t>
@@ -6209,14 +6018,12 @@
       <w:r>
         <w:rPr>
           <w:rFonts w:eastAsiaTheme="minorEastAsia"/>
-          <w:sz w:val="24"/>
           <w:szCs w:val="24"/>
         </w:rPr>
         <w:t xml:space="preserve">pouvons calculer l’angle </w:t>
       </w:r>
       <w:r>
         <w:rPr>
-          <w:sz w:val="24"/>
           <w:szCs w:val="24"/>
           <w:lang w:val="el-GR"/>
         </w:rPr>
@@ -6224,14 +6031,12 @@
       </w:r>
       <w:r>
         <w:rPr>
-          <w:sz w:val="24"/>
           <w:szCs w:val="24"/>
         </w:rPr>
         <w:t>’</w:t>
       </w:r>
       <w:r>
         <w:rPr>
-          <w:sz w:val="24"/>
           <w:szCs w:val="24"/>
         </w:rPr>
         <w:t xml:space="preserve"> avec :</w:t>
@@ -6241,7 +6046,6 @@
       <w:pPr>
         <w:rPr>
           <w:rFonts w:eastAsiaTheme="minorEastAsia"/>
-          <w:sz w:val="24"/>
           <w:szCs w:val="24"/>
         </w:rPr>
       </w:pPr>
@@ -6250,7 +6054,6 @@
       <w:pPr>
         <w:rPr>
           <w:rFonts w:eastAsiaTheme="minorEastAsia"/>
-          <w:sz w:val="24"/>
           <w:szCs w:val="24"/>
         </w:rPr>
       </w:pPr>
@@ -6259,14 +6062,12 @@
       <w:pPr>
         <w:rPr>
           <w:rFonts w:eastAsiaTheme="minorEastAsia"/>
-          <w:sz w:val="24"/>
           <w:szCs w:val="24"/>
         </w:rPr>
       </w:pPr>
       <w:r>
         <w:rPr>
           <w:rFonts w:eastAsiaTheme="minorEastAsia"/>
-          <w:sz w:val="24"/>
           <w:szCs w:val="24"/>
         </w:rPr>
         <w:t xml:space="preserve">Donc nous nous pouvons calculer l’ange </w:t>
@@ -6278,7 +6079,6 @@
           </m:rPr>
           <w:rPr>
             <w:rFonts w:ascii="Cambria Math" w:hAnsi="Cambria Math"/>
-            <w:sz w:val="24"/>
             <w:szCs w:val="24"/>
             <w:lang w:val="el-GR"/>
           </w:rPr>
@@ -6288,7 +6088,6 @@
       <w:r>
         <w:rPr>
           <w:rFonts w:eastAsiaTheme="minorEastAsia"/>
-          <w:sz w:val="24"/>
           <w:szCs w:val="24"/>
         </w:rPr>
         <w:t> avec :</w:t>
@@ -6298,14 +6097,12 @@
       <w:pPr>
         <w:rPr>
           <w:rFonts w:eastAsiaTheme="minorEastAsia"/>
-          <w:sz w:val="24"/>
           <w:szCs w:val="24"/>
         </w:rPr>
       </w:pPr>
       <w:r>
         <w:rPr>
           <w:noProof/>
-          <w:sz w:val="24"/>
           <w:szCs w:val="24"/>
         </w:rPr>
         <mc:AlternateContent>
@@ -6557,7 +6354,6 @@
       <w:pPr>
         <w:rPr>
           <w:rFonts w:eastAsiaTheme="minorEastAsia"/>
-          <w:sz w:val="24"/>
           <w:szCs w:val="24"/>
         </w:rPr>
       </w:pPr>
@@ -6566,14 +6362,12 @@
       <w:pPr>
         <w:rPr>
           <w:rFonts w:eastAsiaTheme="minorEastAsia"/>
-          <w:sz w:val="24"/>
           <w:szCs w:val="24"/>
         </w:rPr>
       </w:pPr>
       <w:r>
         <w:rPr>
           <w:rFonts w:eastAsiaTheme="minorEastAsia"/>
-          <w:sz w:val="24"/>
           <w:szCs w:val="24"/>
         </w:rPr>
         <w:t xml:space="preserve">On fait de même avec l’angle </w:t>
@@ -6585,7 +6379,6 @@
           </m:rPr>
           <w:rPr>
             <w:rFonts w:ascii="Cambria Math" w:hAnsi="Cambria Math"/>
-            <w:sz w:val="24"/>
             <w:szCs w:val="24"/>
             <w:lang w:val="el-GR"/>
           </w:rPr>
@@ -6595,7 +6388,6 @@
       <w:r>
         <w:rPr>
           <w:rFonts w:eastAsiaTheme="minorEastAsia"/>
-          <w:sz w:val="24"/>
           <w:szCs w:val="24"/>
         </w:rPr>
         <w:t xml:space="preserve"> et nous </w:t>
@@ -6603,7 +6395,6 @@
       <w:r>
         <w:rPr>
           <w:rFonts w:eastAsiaTheme="minorEastAsia"/>
-          <w:sz w:val="24"/>
           <w:szCs w:val="24"/>
         </w:rPr>
         <w:t>pouvons</w:t>
@@ -6611,7 +6402,6 @@
       <w:r>
         <w:rPr>
           <w:rFonts w:eastAsiaTheme="minorEastAsia"/>
-          <w:sz w:val="24"/>
           <w:szCs w:val="24"/>
         </w:rPr>
         <w:t xml:space="preserve"> calcul</w:t>
@@ -6619,7 +6409,6 @@
       <w:r>
         <w:rPr>
           <w:rFonts w:eastAsiaTheme="minorEastAsia"/>
-          <w:sz w:val="24"/>
           <w:szCs w:val="24"/>
         </w:rPr>
         <w:t>er</w:t>
@@ -6627,7 +6416,6 @@
       <w:r>
         <w:rPr>
           <w:rFonts w:eastAsiaTheme="minorEastAsia"/>
-          <w:sz w:val="24"/>
           <w:szCs w:val="24"/>
         </w:rPr>
         <w:t xml:space="preserve"> les </w:t>
@@ -6635,7 +6423,6 @@
       <w:r>
         <w:rPr>
           <w:rFonts w:eastAsiaTheme="minorEastAsia"/>
-          <w:sz w:val="24"/>
           <w:szCs w:val="24"/>
         </w:rPr>
         <w:t xml:space="preserve">coordonnées </w:t>
@@ -6643,204 +6430,27 @@
       <w:r>
         <w:rPr>
           <w:rFonts w:eastAsiaTheme="minorEastAsia"/>
-          <w:sz w:val="24"/>
           <w:szCs w:val="24"/>
         </w:rPr>
         <w:t>de C comme vue précédemment.</w:t>
       </w:r>
-      <w:r>
+    </w:p>
+    <w:p>
+      <w:pPr>
+        <w:jc w:val="center"/>
         <w:rPr>
           <w:rFonts w:eastAsiaTheme="minorEastAsia"/>
-          <w:sz w:val="24"/>
-          <w:szCs w:val="24"/>
-        </w:rPr>
-        <w:br/>
-      </w:r>
-    </w:p>
-    <w:p>
-      <w:pPr>
-        <w:rPr>
-          <w:rFonts w:eastAsiaTheme="minorEastAsia"/>
-        </w:rPr>
-      </w:pPr>
-    </w:p>
-    <w:p>
-      <w:pPr>
-        <w:rPr>
-          <w:rFonts w:eastAsiaTheme="minorEastAsia"/>
+          <w:szCs w:val="24"/>
         </w:rPr>
       </w:pPr>
       <w:r>
         <w:rPr>
           <w:noProof/>
         </w:rPr>
-        <mc:AlternateContent>
-          <mc:Choice Requires="wps">
-            <w:drawing>
-              <wp:anchor distT="0" distB="0" distL="114300" distR="114300" simplePos="0" relativeHeight="251681792" behindDoc="0" locked="0" layoutInCell="1" allowOverlap="1" wp14:anchorId="7F8E0E94" wp14:editId="01956E9A">
-                <wp:simplePos x="0" y="0"/>
-                <wp:positionH relativeFrom="column">
-                  <wp:posOffset>1369695</wp:posOffset>
-                </wp:positionH>
-                <wp:positionV relativeFrom="paragraph">
-                  <wp:posOffset>3303270</wp:posOffset>
-                </wp:positionV>
-                <wp:extent cx="2392045" cy="635"/>
-                <wp:effectExtent l="0" t="0" r="0" b="0"/>
-                <wp:wrapThrough wrapText="bothSides">
-                  <wp:wrapPolygon edited="0">
-                    <wp:start x="0" y="0"/>
-                    <wp:lineTo x="0" y="21600"/>
-                    <wp:lineTo x="21600" y="21600"/>
-                    <wp:lineTo x="21600" y="0"/>
-                  </wp:wrapPolygon>
-                </wp:wrapThrough>
-                <wp:docPr id="20" name="Zone de texte 20"/>
-                <wp:cNvGraphicFramePr/>
-                <a:graphic xmlns:a="http://schemas.openxmlformats.org/drawingml/2006/main">
-                  <a:graphicData uri="http://schemas.microsoft.com/office/word/2010/wordprocessingShape">
-                    <wps:wsp>
-                      <wps:cNvSpPr txBox="1"/>
-                      <wps:spPr>
-                        <a:xfrm>
-                          <a:off x="0" y="0"/>
-                          <a:ext cx="2392045" cy="635"/>
-                        </a:xfrm>
-                        <a:prstGeom prst="rect">
-                          <a:avLst/>
-                        </a:prstGeom>
-                        <a:solidFill>
-                          <a:prstClr val="white"/>
-                        </a:solidFill>
-                        <a:ln>
-                          <a:noFill/>
-                        </a:ln>
-                      </wps:spPr>
-                      <wps:txbx>
-                        <w:txbxContent>
-                          <w:p>
-                            <w:pPr>
-                              <w:pStyle w:val="Lgende"/>
-                              <w:jc w:val="center"/>
-                              <w:rPr>
-                                <w:noProof/>
-                              </w:rPr>
-                            </w:pPr>
-                            <w:bookmarkStart w:id="25" w:name="_Toc94168078"/>
-                            <w:r>
-                              <w:t xml:space="preserve">Figure </w:t>
-                            </w:r>
-                            <w:fldSimple w:instr=" SEQ Figure \* ARABIC ">
-                              <w:r>
-                                <w:rPr>
-                                  <w:noProof/>
-                                </w:rPr>
-                                <w:t>6</w:t>
-                              </w:r>
-                            </w:fldSimple>
-                            <w:r>
-                              <w:t xml:space="preserve"> : Calcule de l'angle </w:t>
-                            </w:r>
-                            <m:oMath>
-                              <m:r>
-                                <w:rPr>
-                                  <w:rFonts w:ascii="Cambria Math" w:hAnsi="Cambria Math"/>
-                                  <w:sz w:val="24"/>
-                                  <w:szCs w:val="24"/>
-                                  <w:lang w:val="el-GR"/>
-                                </w:rPr>
-                                <m:t>β</m:t>
-                              </m:r>
-                            </m:oMath>
-                            <w:bookmarkEnd w:id="25"/>
-                          </w:p>
-                        </w:txbxContent>
-                      </wps:txbx>
-                      <wps:bodyPr rot="0" spcFirstLastPara="0" vertOverflow="overflow" horzOverflow="overflow" vert="horz" wrap="square" lIns="0" tIns="0" rIns="0" bIns="0" numCol="1" spcCol="0" rtlCol="0" fromWordArt="0" anchor="t" anchorCtr="0" forceAA="0" compatLnSpc="1">
-                        <a:prstTxWarp prst="textNoShape">
-                          <a:avLst/>
-                        </a:prstTxWarp>
-                        <a:spAutoFit/>
-                      </wps:bodyPr>
-                    </wps:wsp>
-                  </a:graphicData>
-                </a:graphic>
-              </wp:anchor>
-            </w:drawing>
-          </mc:Choice>
-          <mc:Fallback>
-            <w:pict>
-              <v:shape w14:anchorId="7F8E0E94" id="Zone de texte 20" o:spid="_x0000_s1034" type="#_x0000_t202" style="position:absolute;margin-left:107.85pt;margin-top:260.1pt;width:188.35pt;height:.05pt;z-index:251681792;visibility:visible;mso-wrap-style:square;mso-wrap-distance-left:9pt;mso-wrap-distance-top:0;mso-wrap-distance-right:9pt;mso-wrap-distance-bottom:0;mso-position-horizontal:absolute;mso-position-horizontal-relative:text;mso-position-vertical:absolute;mso-position-vertical-relative:text;v-text-anchor:top" o:gfxdata="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" stroked="f">
-                <v:textbox style="mso-fit-shape-to-text:t" inset="0,0,0,0">
-                  <w:txbxContent>
-                    <w:p>
-                      <w:pPr>
-                        <w:pStyle w:val="Lgende"/>
-                        <w:jc w:val="center"/>
-                        <w:rPr>
-                          <w:noProof/>
-                        </w:rPr>
-                      </w:pPr>
-                      <w:bookmarkStart w:id="26" w:name="_Toc94168078"/>
-                      <w:r>
-                        <w:t xml:space="preserve">Figure </w:t>
-                      </w:r>
-                      <w:fldSimple w:instr=" SEQ Figure \* ARABIC ">
-                        <w:r>
-                          <w:rPr>
-                            <w:noProof/>
-                          </w:rPr>
-                          <w:t>6</w:t>
-                        </w:r>
-                      </w:fldSimple>
-                      <w:r>
-                        <w:t xml:space="preserve"> : Calcule de l'angle </w:t>
-                      </w:r>
-                      <m:oMath>
-                        <m:r>
-                          <w:rPr>
-                            <w:rFonts w:ascii="Cambria Math" w:hAnsi="Cambria Math"/>
-                            <w:sz w:val="24"/>
-                            <w:szCs w:val="24"/>
-                            <w:lang w:val="el-GR"/>
-                          </w:rPr>
-                          <m:t>β</m:t>
-                        </m:r>
-                      </m:oMath>
-                      <w:bookmarkEnd w:id="26"/>
-                    </w:p>
-                  </w:txbxContent>
-                </v:textbox>
-                <w10:wrap type="through"/>
-              </v:shape>
-            </w:pict>
-          </mc:Fallback>
-        </mc:AlternateContent>
-      </w:r>
-      <w:r>
-        <w:rPr>
-          <w:noProof/>
-        </w:rPr>
         <w:drawing>
-          <wp:anchor distT="0" distB="0" distL="114300" distR="114300" simplePos="0" relativeHeight="251672576" behindDoc="0" locked="0" layoutInCell="1" allowOverlap="1" wp14:anchorId="560E9BEF" wp14:editId="3CFE674F">
-            <wp:simplePos x="0" y="0"/>
-            <wp:positionH relativeFrom="margin">
-              <wp:posOffset>669925</wp:posOffset>
-            </wp:positionH>
-            <wp:positionV relativeFrom="paragraph">
-              <wp:posOffset>-46355</wp:posOffset>
-            </wp:positionV>
+          <wp:inline distT="0" distB="0" distL="0" distR="0" wp14:anchorId="37B149D2" wp14:editId="2769DD59">
             <wp:extent cx="3791585" cy="2392045"/>
             <wp:effectExtent l="0" t="5080" r="0" b="0"/>
-            <wp:wrapThrough wrapText="bothSides">
-              <wp:wrapPolygon edited="0">
-                <wp:start x="21629" y="46"/>
-                <wp:lineTo x="141" y="46"/>
-                <wp:lineTo x="141" y="21376"/>
-                <wp:lineTo x="21629" y="21376"/>
-                <wp:lineTo x="21629" y="46"/>
-              </wp:wrapPolygon>
-            </wp:wrapThrough>
             <wp:docPr id="11" name="Image 11"/>
             <wp:cNvGraphicFramePr>
               <a:graphicFrameLocks xmlns:a="http://schemas.openxmlformats.org/drawingml/2006/main" noChangeAspect="1"/>
@@ -6876,49 +6486,174 @@
                 </pic:pic>
               </a:graphicData>
             </a:graphic>
-            <wp14:sizeRelH relativeFrom="margin">
-              <wp14:pctWidth>0</wp14:pctWidth>
-            </wp14:sizeRelH>
-            <wp14:sizeRelV relativeFrom="margin">
-              <wp14:pctHeight>0</wp14:pctHeight>
-            </wp14:sizeRelV>
-          </wp:anchor>
+          </wp:inline>
         </w:drawing>
       </w:r>
     </w:p>
     <w:p>
       <w:pPr>
+        <w:jc w:val="center"/>
         <w:rPr>
           <w:rFonts w:eastAsiaTheme="minorEastAsia"/>
         </w:rPr>
       </w:pPr>
       <w:r>
         <w:rPr>
-          <w:rFonts w:eastAsiaTheme="minorEastAsia"/>
-        </w:rPr>
-        <w:br/>
-      </w:r>
-    </w:p>
-    <w:p>
-      <w:pPr>
-        <w:rPr>
-          <w:rFonts w:eastAsiaTheme="minorEastAsia"/>
-        </w:rPr>
-      </w:pPr>
-    </w:p>
-    <w:p/>
-    <w:p/>
-    <w:p>
-      <w:pPr>
-        <w:rPr>
           <w:noProof/>
         </w:rPr>
-      </w:pPr>
-      <w:r>
-        <w:rPr>
-          <w:noProof/>
-        </w:rPr>
-        <w:br w:type="page"/>
+        <mc:AlternateContent>
+          <mc:Choice Requires="wps">
+            <w:drawing>
+              <wp:inline distT="0" distB="0" distL="0" distR="0" wp14:anchorId="7F8E0E94" wp14:editId="64435596">
+                <wp:extent cx="2392045" cy="635"/>
+                <wp:effectExtent l="0" t="0" r="8255" b="0"/>
+                <wp:docPr id="20" name="Zone de texte 20"/>
+                <wp:cNvGraphicFramePr/>
+                <a:graphic xmlns:a="http://schemas.openxmlformats.org/drawingml/2006/main">
+                  <a:graphicData uri="http://schemas.microsoft.com/office/word/2010/wordprocessingShape">
+                    <wps:wsp>
+                      <wps:cNvSpPr txBox="1"/>
+                      <wps:spPr>
+                        <a:xfrm>
+                          <a:off x="0" y="0"/>
+                          <a:ext cx="2392045" cy="635"/>
+                        </a:xfrm>
+                        <a:prstGeom prst="rect">
+                          <a:avLst/>
+                        </a:prstGeom>
+                        <a:solidFill>
+                          <a:prstClr val="white"/>
+                        </a:solidFill>
+                        <a:ln>
+                          <a:noFill/>
+                        </a:ln>
+                      </wps:spPr>
+                      <wps:txbx>
+                        <w:txbxContent>
+                          <w:p>
+                            <w:pPr>
+                              <w:pStyle w:val="Lgende"/>
+                              <w:jc w:val="center"/>
+                              <w:rPr>
+                                <w:noProof/>
+                              </w:rPr>
+                            </w:pPr>
+                            <w:bookmarkStart w:id="25" w:name="_Toc94169972"/>
+                            <w:r>
+                              <w:t xml:space="preserve">Figure </w:t>
+                            </w:r>
+                            <w:r>
+                              <w:fldChar w:fldCharType="begin"/>
+                            </w:r>
+                            <w:r>
+                              <w:instrText xml:space="preserve"> SEQ Figure \* ARABIC </w:instrText>
+                            </w:r>
+                            <w:r>
+                              <w:fldChar w:fldCharType="separate"/>
+                            </w:r>
+                            <w:r>
+                              <w:rPr>
+                                <w:noProof/>
+                              </w:rPr>
+                              <w:t>6</w:t>
+                            </w:r>
+                            <w:r>
+                              <w:rPr>
+                                <w:noProof/>
+                              </w:rPr>
+                              <w:fldChar w:fldCharType="end"/>
+                            </w:r>
+                            <w:r>
+                              <w:t xml:space="preserve"> : Calcule de l'angle </w:t>
+                            </w:r>
+                            <m:oMath>
+                              <m:r>
+                                <w:rPr>
+                                  <w:rFonts w:ascii="Cambria Math" w:hAnsi="Cambria Math"/>
+                                  <w:sz w:val="24"/>
+                                  <w:szCs w:val="24"/>
+                                  <w:lang w:val="el-GR"/>
+                                </w:rPr>
+                                <m:t>β</m:t>
+                              </m:r>
+                            </m:oMath>
+                            <w:bookmarkEnd w:id="25"/>
+                          </w:p>
+                        </w:txbxContent>
+                      </wps:txbx>
+                      <wps:bodyPr rot="0" spcFirstLastPara="0" vertOverflow="overflow" horzOverflow="overflow" vert="horz" wrap="square" lIns="0" tIns="0" rIns="0" bIns="0" numCol="1" spcCol="0" rtlCol="0" fromWordArt="0" anchor="t" anchorCtr="0" forceAA="0" compatLnSpc="1">
+                        <a:prstTxWarp prst="textNoShape">
+                          <a:avLst/>
+                        </a:prstTxWarp>
+                        <a:spAutoFit/>
+                      </wps:bodyPr>
+                    </wps:wsp>
+                  </a:graphicData>
+                </a:graphic>
+              </wp:inline>
+            </w:drawing>
+          </mc:Choice>
+          <mc:Fallback>
+            <w:pict>
+              <v:shape w14:anchorId="7F8E0E94" id="Zone de texte 20" o:spid="_x0000_s1034" type="#_x0000_t202" style="width:188.35pt;height:.05pt;visibility:visible;mso-wrap-style:square;mso-left-percent:-10001;mso-top-percent:-10001;mso-position-horizontal:absolute;mso-position-horizontal-relative:char;mso-position-vertical:absolute;mso-position-vertical-relative:line;mso-left-percent:-10001;mso-top-percent:-10001;v-text-anchor:top" o:gfxdata="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" stroked="f">
+                <v:textbox style="mso-fit-shape-to-text:t" inset="0,0,0,0">
+                  <w:txbxContent>
+                    <w:p>
+                      <w:pPr>
+                        <w:pStyle w:val="Lgende"/>
+                        <w:jc w:val="center"/>
+                        <w:rPr>
+                          <w:noProof/>
+                        </w:rPr>
+                      </w:pPr>
+                      <w:bookmarkStart w:id="26" w:name="_Toc94169972"/>
+                      <w:r>
+                        <w:t xml:space="preserve">Figure </w:t>
+                      </w:r>
+                      <w:r>
+                        <w:fldChar w:fldCharType="begin"/>
+                      </w:r>
+                      <w:r>
+                        <w:instrText xml:space="preserve"> SEQ Figure \* ARABIC </w:instrText>
+                      </w:r>
+                      <w:r>
+                        <w:fldChar w:fldCharType="separate"/>
+                      </w:r>
+                      <w:r>
+                        <w:rPr>
+                          <w:noProof/>
+                        </w:rPr>
+                        <w:t>6</w:t>
+                      </w:r>
+                      <w:r>
+                        <w:rPr>
+                          <w:noProof/>
+                        </w:rPr>
+                        <w:fldChar w:fldCharType="end"/>
+                      </w:r>
+                      <w:r>
+                        <w:t xml:space="preserve"> : Calcule de l'angle </w:t>
+                      </w:r>
+                      <m:oMath>
+                        <m:r>
+                          <w:rPr>
+                            <w:rFonts w:ascii="Cambria Math" w:hAnsi="Cambria Math"/>
+                            <w:sz w:val="24"/>
+                            <w:szCs w:val="24"/>
+                            <w:lang w:val="el-GR"/>
+                          </w:rPr>
+                          <m:t>β</m:t>
+                        </m:r>
+                      </m:oMath>
+                      <w:bookmarkEnd w:id="26"/>
+                    </w:p>
+                  </w:txbxContent>
+                </v:textbox>
+                <w10:anchorlock/>
+              </v:shape>
+            </w:pict>
+          </mc:Fallback>
+        </mc:AlternateContent>
       </w:r>
     </w:p>
     <w:p>
@@ -6930,11 +6665,10 @@
         </w:numPr>
       </w:pPr>
       <w:r>
-        <w:lastRenderedPageBreak/>
         <w:t xml:space="preserve"> </w:t>
       </w:r>
       <w:bookmarkStart w:id="27" w:name="_Toc93908217"/>
-      <w:bookmarkStart w:id="28" w:name="_Toc94168048"/>
+      <w:bookmarkStart w:id="28" w:name="_Toc94170000"/>
       <w:r>
         <w:t xml:space="preserve">Affichage dans </w:t>
       </w:r>
@@ -7031,6 +6765,7 @@
         <w:rPr>
           <w:noProof/>
         </w:rPr>
+        <w:lastRenderedPageBreak/>
         <w:drawing>
           <wp:inline distT="0" distB="0" distL="0" distR="0" wp14:anchorId="3308D9A5" wp14:editId="782EA30B">
             <wp:extent cx="5760720" cy="2651760"/>
@@ -7073,18 +6808,31 @@
         <w:pStyle w:val="Lgende"/>
         <w:jc w:val="center"/>
       </w:pPr>
-      <w:bookmarkStart w:id="29" w:name="_Toc94168079"/>
+      <w:bookmarkStart w:id="29" w:name="_Toc94169973"/>
       <w:r>
         <w:t xml:space="preserve">Figure </w:t>
       </w:r>
-      <w:fldSimple w:instr=" SEQ Figure \* ARABIC ">
-        <w:r>
-          <w:rPr>
-            <w:noProof/>
-          </w:rPr>
-          <w:t>7</w:t>
-        </w:r>
-      </w:fldSimple>
+      <w:r>
+        <w:fldChar w:fldCharType="begin"/>
+      </w:r>
+      <w:r>
+        <w:instrText xml:space="preserve"> SEQ Figure \* ARABIC </w:instrText>
+      </w:r>
+      <w:r>
+        <w:fldChar w:fldCharType="separate"/>
+      </w:r>
+      <w:r>
+        <w:rPr>
+          <w:noProof/>
+        </w:rPr>
+        <w:t>7</w:t>
+      </w:r>
+      <w:r>
+        <w:rPr>
+          <w:noProof/>
+        </w:rPr>
+        <w:fldChar w:fldCharType="end"/>
+      </w:r>
       <w:r>
         <w:t xml:space="preserve"> : Schéma de la position des caméras</w:t>
       </w:r>
@@ -7140,18 +6888,31 @@
         <w:pStyle w:val="Lgende"/>
         <w:jc w:val="center"/>
       </w:pPr>
-      <w:bookmarkStart w:id="30" w:name="_Toc94168080"/>
+      <w:bookmarkStart w:id="30" w:name="_Toc94169974"/>
       <w:r>
         <w:t xml:space="preserve">Figure </w:t>
       </w:r>
-      <w:fldSimple w:instr=" SEQ Figure \* ARABIC ">
-        <w:r>
-          <w:rPr>
-            <w:noProof/>
-          </w:rPr>
-          <w:t>8</w:t>
-        </w:r>
-      </w:fldSimple>
+      <w:r>
+        <w:fldChar w:fldCharType="begin"/>
+      </w:r>
+      <w:r>
+        <w:instrText xml:space="preserve"> SEQ Figure \* ARABIC </w:instrText>
+      </w:r>
+      <w:r>
+        <w:fldChar w:fldCharType="separate"/>
+      </w:r>
+      <w:r>
+        <w:rPr>
+          <w:noProof/>
+        </w:rPr>
+        <w:t>8</w:t>
+      </w:r>
+      <w:r>
+        <w:rPr>
+          <w:noProof/>
+        </w:rPr>
+        <w:fldChar w:fldCharType="end"/>
+      </w:r>
       <w:r>
         <w:t xml:space="preserve"> : Formule des distances selon X et Z</w:t>
       </w:r>
@@ -7166,7 +6927,7 @@
           <w:numId w:val="7"/>
         </w:numPr>
       </w:pPr>
-      <w:bookmarkStart w:id="31" w:name="_Toc94168049"/>
+      <w:bookmarkStart w:id="31" w:name="_Toc94170001"/>
       <w:r>
         <w:t>Test de la mise en correspondance et de la triangulation</w:t>
       </w:r>
@@ -7188,10 +6949,18 @@
       </w:r>
     </w:p>
     <w:p>
+      <w:r>
+        <w:t>Ci-dessous, voici les résultats de la mise en correspondance (Figure 9 et 10) puis de la position des voitures (Figure 11)</w:t>
+      </w:r>
+    </w:p>
+    <w:p>
       <w:pPr>
         <w:keepNext/>
       </w:pPr>
       <w:r>
+        <w:rPr>
+          <w:noProof/>
+        </w:rPr>
         <w:drawing>
           <wp:inline distT="0" distB="0" distL="0" distR="0" wp14:anchorId="0EDB5F2E" wp14:editId="61EE2288">
             <wp:extent cx="5760720" cy="1974215"/>
@@ -7234,18 +7003,31 @@
         <w:pStyle w:val="Lgende"/>
         <w:jc w:val="center"/>
       </w:pPr>
-      <w:bookmarkStart w:id="32" w:name="_Toc94168081"/>
+      <w:bookmarkStart w:id="32" w:name="_Toc94169975"/>
       <w:r>
         <w:t xml:space="preserve">Figure </w:t>
       </w:r>
-      <w:fldSimple w:instr=" SEQ Figure \* ARABIC ">
-        <w:r>
-          <w:rPr>
-            <w:noProof/>
-          </w:rPr>
-          <w:t>9</w:t>
-        </w:r>
-      </w:fldSimple>
+      <w:r>
+        <w:fldChar w:fldCharType="begin"/>
+      </w:r>
+      <w:r>
+        <w:instrText xml:space="preserve"> SEQ Figure \* ARABIC </w:instrText>
+      </w:r>
+      <w:r>
+        <w:fldChar w:fldCharType="separate"/>
+      </w:r>
+      <w:r>
+        <w:rPr>
+          <w:noProof/>
+        </w:rPr>
+        <w:t>9</w:t>
+      </w:r>
+      <w:r>
+        <w:rPr>
+          <w:noProof/>
+        </w:rPr>
+        <w:fldChar w:fldCharType="end"/>
+      </w:r>
       <w:r>
         <w:t xml:space="preserve"> : </w:t>
       </w:r>
@@ -7262,6 +7044,9 @@
         <w:keepNext/>
       </w:pPr>
       <w:r>
+        <w:rPr>
+          <w:noProof/>
+        </w:rPr>
         <w:lastRenderedPageBreak/>
         <w:drawing>
           <wp:inline distT="0" distB="0" distL="0" distR="0" wp14:anchorId="200046FE" wp14:editId="40A3794F">
@@ -7305,18 +7090,31 @@
         <w:pStyle w:val="Lgende"/>
         <w:jc w:val="center"/>
       </w:pPr>
-      <w:bookmarkStart w:id="33" w:name="_Toc94168082"/>
+      <w:bookmarkStart w:id="33" w:name="_Toc94169976"/>
       <w:r>
         <w:t xml:space="preserve">Figure </w:t>
       </w:r>
-      <w:fldSimple w:instr=" SEQ Figure \* ARABIC ">
-        <w:r>
-          <w:rPr>
-            <w:noProof/>
-          </w:rPr>
-          <w:t>10</w:t>
-        </w:r>
-      </w:fldSimple>
+      <w:r>
+        <w:fldChar w:fldCharType="begin"/>
+      </w:r>
+      <w:r>
+        <w:instrText xml:space="preserve"> SEQ Figure \* ARABIC </w:instrText>
+      </w:r>
+      <w:r>
+        <w:fldChar w:fldCharType="separate"/>
+      </w:r>
+      <w:r>
+        <w:rPr>
+          <w:noProof/>
+        </w:rPr>
+        <w:t>10</w:t>
+      </w:r>
+      <w:r>
+        <w:rPr>
+          <w:noProof/>
+        </w:rPr>
+        <w:fldChar w:fldCharType="end"/>
+      </w:r>
       <w:r>
         <w:t xml:space="preserve"> : Image correspondante avec la position des voitures trouvée par nos programmes</w:t>
       </w:r>
@@ -7328,10 +7126,13 @@
         <w:jc w:val="center"/>
       </w:pPr>
       <w:r>
+        <w:rPr>
+          <w:noProof/>
+        </w:rPr>
         <w:drawing>
-          <wp:inline distT="0" distB="0" distL="0" distR="0" wp14:anchorId="152BB566" wp14:editId="3FA90FA5">
-            <wp:extent cx="5760720" cy="4675505"/>
-            <wp:effectExtent l="0" t="0" r="0" b="0"/>
+          <wp:inline distT="0" distB="0" distL="0" distR="0" wp14:anchorId="152BB566" wp14:editId="2460CFC5">
+            <wp:extent cx="4474029" cy="3631203"/>
+            <wp:effectExtent l="0" t="0" r="3175" b="7620"/>
             <wp:docPr id="23" name="Image 23"/>
             <wp:cNvGraphicFramePr>
               <a:graphicFrameLocks xmlns:a="http://schemas.openxmlformats.org/drawingml/2006/main" noChangeAspect="1"/>
@@ -7352,7 +7153,7 @@
                   <pic:spPr>
                     <a:xfrm>
                       <a:off x="0" y="0"/>
-                      <a:ext cx="5760720" cy="4675505"/>
+                      <a:ext cx="4477805" cy="3634268"/>
                     </a:xfrm>
                     <a:prstGeom prst="rect">
                       <a:avLst/>
@@ -7370,18 +7171,31 @@
         <w:pStyle w:val="Lgende"/>
         <w:jc w:val="center"/>
       </w:pPr>
-      <w:bookmarkStart w:id="34" w:name="_Toc94168083"/>
+      <w:bookmarkStart w:id="34" w:name="_Toc94169977"/>
       <w:r>
         <w:t xml:space="preserve">Figure </w:t>
       </w:r>
-      <w:fldSimple w:instr=" SEQ Figure \* ARABIC ">
-        <w:r>
-          <w:rPr>
-            <w:noProof/>
-          </w:rPr>
-          <w:t>11</w:t>
-        </w:r>
-      </w:fldSimple>
+      <w:r>
+        <w:fldChar w:fldCharType="begin"/>
+      </w:r>
+      <w:r>
+        <w:instrText xml:space="preserve"> SEQ Figure \* ARABIC </w:instrText>
+      </w:r>
+      <w:r>
+        <w:fldChar w:fldCharType="separate"/>
+      </w:r>
+      <w:r>
+        <w:rPr>
+          <w:noProof/>
+        </w:rPr>
+        <w:t>11</w:t>
+      </w:r>
+      <w:r>
+        <w:rPr>
+          <w:noProof/>
+        </w:rPr>
+        <w:fldChar w:fldCharType="end"/>
+      </w:r>
       <w:r>
         <w:t xml:space="preserve"> : Position des véhicules</w:t>
       </w:r>
@@ -8935,6 +8749,10 @@
   <w:style w:type="paragraph" w:default="1" w:styleId="Normal">
     <w:name w:val="Normal"/>
     <w:qFormat/>
+    <w:rsid w:val="00094757"/>
+    <w:rPr>
+      <w:sz w:val="24"/>
+    </w:rPr>
   </w:style>
   <w:style w:type="paragraph" w:styleId="Titre1">
     <w:name w:val="heading 1"/>
@@ -9044,7 +8862,6 @@
     </w:pPr>
     <w:rPr>
       <w:rFonts w:ascii="Times New Roman" w:eastAsia="Times New Roman" w:hAnsi="Times New Roman" w:cs="Times New Roman"/>
-      <w:sz w:val="24"/>
       <w:szCs w:val="24"/>
       <w:lang w:eastAsia="fr-FR"/>
     </w:rPr>

</xml_diff>